<commit_message>
Updated Task Delivery Form
</commit_message>
<xml_diff>
--- a/Sprint 3/Task Delivery Form Sprint 3.docx
+++ b/Sprint 3/Task Delivery Form Sprint 3.docx
@@ -14,7 +14,7 @@
         <w:t xml:space="preserve"> Sprint </w:t>
       </w:r>
       <w:r>
-        <w:t>2</w:t>
+        <w:t>3</w:t>
       </w:r>
     </w:p>
     <w:p/>
@@ -621,209 +621,174 @@
                 <w:color w:val="000000"/>
               </w:rPr>
             </w:pPr>
-            <w:r>
-              <w:rPr>
-                <w:rFonts w:ascii="Calibri" w:eastAsia="Times New Roman" w:hAnsi="Calibri" w:cs="Calibri"/>
-                <w:color w:val="000000"/>
-              </w:rPr>
-              <w:t>X</w:t>
-            </w:r>
-          </w:p>
-        </w:tc>
-        <w:tc>
-          <w:tcPr>
-            <w:tcW w:w="787" w:type="dxa"/>
-            <w:tcBorders>
-              <w:top w:val="nil"/>
-              <w:left w:val="nil"/>
-              <w:bottom w:val="single" w:sz="4" w:space="0" w:color="auto"/>
-              <w:right w:val="single" w:sz="4" w:space="0" w:color="auto"/>
-            </w:tcBorders>
-            <w:shd w:val="clear" w:color="auto" w:fill="auto"/>
-            <w:noWrap/>
-            <w:vAlign w:val="bottom"/>
-            <w:hideMark/>
-          </w:tcPr>
-          <w:p>
-            <w:pPr>
-              <w:jc w:val="center"/>
-              <w:rPr>
-                <w:rFonts w:ascii="Calibri" w:eastAsia="Times New Roman" w:hAnsi="Calibri" w:cs="Calibri"/>
-                <w:color w:val="000000"/>
-              </w:rPr>
-            </w:pPr>
-          </w:p>
-        </w:tc>
-        <w:tc>
-          <w:tcPr>
-            <w:tcW w:w="787" w:type="dxa"/>
-            <w:tcBorders>
-              <w:top w:val="nil"/>
-              <w:left w:val="nil"/>
-              <w:bottom w:val="single" w:sz="4" w:space="0" w:color="auto"/>
-              <w:right w:val="single" w:sz="4" w:space="0" w:color="auto"/>
-            </w:tcBorders>
-            <w:shd w:val="clear" w:color="auto" w:fill="auto"/>
-            <w:noWrap/>
-            <w:vAlign w:val="bottom"/>
-            <w:hideMark/>
-          </w:tcPr>
-          <w:p>
-            <w:pPr>
-              <w:jc w:val="center"/>
-              <w:rPr>
-                <w:rFonts w:ascii="Calibri" w:eastAsia="Times New Roman" w:hAnsi="Calibri" w:cs="Calibri"/>
-                <w:color w:val="000000"/>
-              </w:rPr>
-            </w:pPr>
-            <w:r>
-              <w:rPr>
-                <w:rFonts w:ascii="Calibri" w:eastAsia="Times New Roman" w:hAnsi="Calibri" w:cs="Calibri"/>
-                <w:color w:val="000000"/>
-              </w:rPr>
-              <w:t>X</w:t>
-            </w:r>
-          </w:p>
-        </w:tc>
-        <w:tc>
-          <w:tcPr>
-            <w:tcW w:w="787" w:type="dxa"/>
-            <w:tcBorders>
-              <w:top w:val="nil"/>
-              <w:left w:val="nil"/>
-              <w:bottom w:val="single" w:sz="4" w:space="0" w:color="auto"/>
-              <w:right w:val="single" w:sz="4" w:space="0" w:color="auto"/>
-            </w:tcBorders>
-            <w:shd w:val="clear" w:color="auto" w:fill="auto"/>
-            <w:noWrap/>
-            <w:vAlign w:val="bottom"/>
-            <w:hideMark/>
-          </w:tcPr>
-          <w:p>
-            <w:pPr>
-              <w:jc w:val="center"/>
-              <w:rPr>
-                <w:rFonts w:ascii="Calibri" w:eastAsia="Times New Roman" w:hAnsi="Calibri" w:cs="Calibri"/>
-                <w:color w:val="000000"/>
-              </w:rPr>
-            </w:pPr>
-          </w:p>
-        </w:tc>
-        <w:tc>
-          <w:tcPr>
-            <w:tcW w:w="787" w:type="dxa"/>
-            <w:tcBorders>
-              <w:top w:val="nil"/>
-              <w:left w:val="nil"/>
-              <w:bottom w:val="single" w:sz="4" w:space="0" w:color="auto"/>
-              <w:right w:val="single" w:sz="4" w:space="0" w:color="auto"/>
-            </w:tcBorders>
-            <w:shd w:val="clear" w:color="auto" w:fill="auto"/>
-            <w:noWrap/>
-            <w:vAlign w:val="bottom"/>
-            <w:hideMark/>
-          </w:tcPr>
-          <w:p>
-            <w:pPr>
-              <w:jc w:val="center"/>
-              <w:rPr>
-                <w:rFonts w:ascii="Calibri" w:eastAsia="Times New Roman" w:hAnsi="Calibri" w:cs="Calibri"/>
-                <w:color w:val="000000"/>
-              </w:rPr>
-            </w:pPr>
-          </w:p>
-        </w:tc>
-        <w:tc>
-          <w:tcPr>
-            <w:tcW w:w="787" w:type="dxa"/>
-            <w:tcBorders>
-              <w:top w:val="nil"/>
-              <w:left w:val="nil"/>
-              <w:bottom w:val="single" w:sz="4" w:space="0" w:color="auto"/>
-              <w:right w:val="single" w:sz="4" w:space="0" w:color="auto"/>
-            </w:tcBorders>
-            <w:shd w:val="clear" w:color="auto" w:fill="auto"/>
-            <w:noWrap/>
-            <w:vAlign w:val="bottom"/>
-            <w:hideMark/>
-          </w:tcPr>
-          <w:p>
-            <w:pPr>
-              <w:jc w:val="center"/>
-              <w:rPr>
-                <w:rFonts w:ascii="Calibri" w:eastAsia="Times New Roman" w:hAnsi="Calibri" w:cs="Calibri"/>
-                <w:color w:val="000000"/>
-              </w:rPr>
-            </w:pPr>
-            <w:r>
-              <w:rPr>
-                <w:rFonts w:ascii="Calibri" w:eastAsia="Times New Roman" w:hAnsi="Calibri" w:cs="Calibri"/>
-                <w:color w:val="000000"/>
-              </w:rPr>
-              <w:t>X</w:t>
-            </w:r>
-          </w:p>
-        </w:tc>
-        <w:tc>
-          <w:tcPr>
-            <w:tcW w:w="787" w:type="dxa"/>
-            <w:tcBorders>
-              <w:top w:val="nil"/>
-              <w:left w:val="nil"/>
-              <w:bottom w:val="single" w:sz="4" w:space="0" w:color="auto"/>
-              <w:right w:val="single" w:sz="4" w:space="0" w:color="auto"/>
-            </w:tcBorders>
-            <w:shd w:val="clear" w:color="auto" w:fill="auto"/>
-            <w:noWrap/>
-            <w:vAlign w:val="bottom"/>
-            <w:hideMark/>
-          </w:tcPr>
-          <w:p>
-            <w:pPr>
-              <w:jc w:val="center"/>
-              <w:rPr>
-                <w:rFonts w:ascii="Calibri" w:eastAsia="Times New Roman" w:hAnsi="Calibri" w:cs="Calibri"/>
-                <w:color w:val="000000"/>
-              </w:rPr>
-            </w:pPr>
-            <w:r>
-              <w:rPr>
-                <w:rFonts w:ascii="Calibri" w:eastAsia="Times New Roman" w:hAnsi="Calibri" w:cs="Calibri"/>
-                <w:color w:val="000000"/>
-              </w:rPr>
-              <w:t>X</w:t>
-            </w:r>
-          </w:p>
-        </w:tc>
-        <w:tc>
-          <w:tcPr>
-            <w:tcW w:w="787" w:type="dxa"/>
-            <w:tcBorders>
-              <w:top w:val="nil"/>
-              <w:left w:val="nil"/>
-              <w:bottom w:val="single" w:sz="4" w:space="0" w:color="auto"/>
-              <w:right w:val="single" w:sz="4" w:space="0" w:color="auto"/>
-            </w:tcBorders>
-            <w:shd w:val="clear" w:color="auto" w:fill="auto"/>
-            <w:noWrap/>
-            <w:vAlign w:val="bottom"/>
-            <w:hideMark/>
-          </w:tcPr>
-          <w:p>
-            <w:pPr>
-              <w:jc w:val="center"/>
-              <w:rPr>
-                <w:rFonts w:ascii="Calibri" w:eastAsia="Times New Roman" w:hAnsi="Calibri" w:cs="Calibri"/>
-                <w:color w:val="000000"/>
-              </w:rPr>
-            </w:pPr>
-            <w:r>
-              <w:rPr>
-                <w:rFonts w:ascii="Calibri" w:eastAsia="Times New Roman" w:hAnsi="Calibri" w:cs="Calibri"/>
-                <w:color w:val="000000"/>
-              </w:rPr>
-              <w:t>X</w:t>
-            </w:r>
+          </w:p>
+        </w:tc>
+        <w:tc>
+          <w:tcPr>
+            <w:tcW w:w="787" w:type="dxa"/>
+            <w:tcBorders>
+              <w:top w:val="nil"/>
+              <w:left w:val="nil"/>
+              <w:bottom w:val="single" w:sz="4" w:space="0" w:color="auto"/>
+              <w:right w:val="single" w:sz="4" w:space="0" w:color="auto"/>
+            </w:tcBorders>
+            <w:shd w:val="clear" w:color="auto" w:fill="auto"/>
+            <w:noWrap/>
+            <w:vAlign w:val="bottom"/>
+            <w:hideMark/>
+          </w:tcPr>
+          <w:p>
+            <w:pPr>
+              <w:jc w:val="center"/>
+              <w:rPr>
+                <w:rFonts w:ascii="Calibri" w:eastAsia="Times New Roman" w:hAnsi="Calibri" w:cs="Calibri"/>
+                <w:color w:val="000000"/>
+              </w:rPr>
+            </w:pPr>
+          </w:p>
+        </w:tc>
+        <w:tc>
+          <w:tcPr>
+            <w:tcW w:w="787" w:type="dxa"/>
+            <w:tcBorders>
+              <w:top w:val="nil"/>
+              <w:left w:val="nil"/>
+              <w:bottom w:val="single" w:sz="4" w:space="0" w:color="auto"/>
+              <w:right w:val="single" w:sz="4" w:space="0" w:color="auto"/>
+            </w:tcBorders>
+            <w:shd w:val="clear" w:color="auto" w:fill="auto"/>
+            <w:noWrap/>
+            <w:vAlign w:val="bottom"/>
+            <w:hideMark/>
+          </w:tcPr>
+          <w:p>
+            <w:pPr>
+              <w:jc w:val="center"/>
+              <w:rPr>
+                <w:rFonts w:ascii="Calibri" w:eastAsia="Times New Roman" w:hAnsi="Calibri" w:cs="Calibri"/>
+                <w:color w:val="000000"/>
+              </w:rPr>
+            </w:pPr>
+          </w:p>
+        </w:tc>
+        <w:tc>
+          <w:tcPr>
+            <w:tcW w:w="787" w:type="dxa"/>
+            <w:tcBorders>
+              <w:top w:val="nil"/>
+              <w:left w:val="nil"/>
+              <w:bottom w:val="single" w:sz="4" w:space="0" w:color="auto"/>
+              <w:right w:val="single" w:sz="4" w:space="0" w:color="auto"/>
+            </w:tcBorders>
+            <w:shd w:val="clear" w:color="auto" w:fill="auto"/>
+            <w:noWrap/>
+            <w:vAlign w:val="bottom"/>
+            <w:hideMark/>
+          </w:tcPr>
+          <w:p>
+            <w:pPr>
+              <w:jc w:val="center"/>
+              <w:rPr>
+                <w:rFonts w:ascii="Calibri" w:eastAsia="Times New Roman" w:hAnsi="Calibri" w:cs="Calibri"/>
+                <w:color w:val="000000"/>
+              </w:rPr>
+            </w:pPr>
+          </w:p>
+        </w:tc>
+        <w:tc>
+          <w:tcPr>
+            <w:tcW w:w="787" w:type="dxa"/>
+            <w:tcBorders>
+              <w:top w:val="nil"/>
+              <w:left w:val="nil"/>
+              <w:bottom w:val="single" w:sz="4" w:space="0" w:color="auto"/>
+              <w:right w:val="single" w:sz="4" w:space="0" w:color="auto"/>
+            </w:tcBorders>
+            <w:shd w:val="clear" w:color="auto" w:fill="auto"/>
+            <w:noWrap/>
+            <w:vAlign w:val="bottom"/>
+            <w:hideMark/>
+          </w:tcPr>
+          <w:p>
+            <w:pPr>
+              <w:jc w:val="center"/>
+              <w:rPr>
+                <w:rFonts w:ascii="Calibri" w:eastAsia="Times New Roman" w:hAnsi="Calibri" w:cs="Calibri"/>
+                <w:color w:val="000000"/>
+              </w:rPr>
+            </w:pPr>
+          </w:p>
+        </w:tc>
+        <w:tc>
+          <w:tcPr>
+            <w:tcW w:w="787" w:type="dxa"/>
+            <w:tcBorders>
+              <w:top w:val="nil"/>
+              <w:left w:val="nil"/>
+              <w:bottom w:val="single" w:sz="4" w:space="0" w:color="auto"/>
+              <w:right w:val="single" w:sz="4" w:space="0" w:color="auto"/>
+            </w:tcBorders>
+            <w:shd w:val="clear" w:color="auto" w:fill="auto"/>
+            <w:noWrap/>
+            <w:vAlign w:val="bottom"/>
+            <w:hideMark/>
+          </w:tcPr>
+          <w:p>
+            <w:pPr>
+              <w:jc w:val="center"/>
+              <w:rPr>
+                <w:rFonts w:ascii="Calibri" w:eastAsia="Times New Roman" w:hAnsi="Calibri" w:cs="Calibri"/>
+                <w:color w:val="000000"/>
+              </w:rPr>
+            </w:pPr>
+          </w:p>
+        </w:tc>
+        <w:tc>
+          <w:tcPr>
+            <w:tcW w:w="787" w:type="dxa"/>
+            <w:tcBorders>
+              <w:top w:val="nil"/>
+              <w:left w:val="nil"/>
+              <w:bottom w:val="single" w:sz="4" w:space="0" w:color="auto"/>
+              <w:right w:val="single" w:sz="4" w:space="0" w:color="auto"/>
+            </w:tcBorders>
+            <w:shd w:val="clear" w:color="auto" w:fill="auto"/>
+            <w:noWrap/>
+            <w:vAlign w:val="bottom"/>
+            <w:hideMark/>
+          </w:tcPr>
+          <w:p>
+            <w:pPr>
+              <w:jc w:val="center"/>
+              <w:rPr>
+                <w:rFonts w:ascii="Calibri" w:eastAsia="Times New Roman" w:hAnsi="Calibri" w:cs="Calibri"/>
+                <w:color w:val="000000"/>
+              </w:rPr>
+            </w:pPr>
+          </w:p>
+        </w:tc>
+        <w:tc>
+          <w:tcPr>
+            <w:tcW w:w="787" w:type="dxa"/>
+            <w:tcBorders>
+              <w:top w:val="nil"/>
+              <w:left w:val="nil"/>
+              <w:bottom w:val="single" w:sz="4" w:space="0" w:color="auto"/>
+              <w:right w:val="single" w:sz="4" w:space="0" w:color="auto"/>
+            </w:tcBorders>
+            <w:shd w:val="clear" w:color="auto" w:fill="auto"/>
+            <w:noWrap/>
+            <w:vAlign w:val="bottom"/>
+            <w:hideMark/>
+          </w:tcPr>
+          <w:p>
+            <w:pPr>
+              <w:jc w:val="center"/>
+              <w:rPr>
+                <w:rFonts w:ascii="Calibri" w:eastAsia="Times New Roman" w:hAnsi="Calibri" w:cs="Calibri"/>
+                <w:color w:val="000000"/>
+              </w:rPr>
+            </w:pPr>
           </w:p>
         </w:tc>
         <w:tc>
@@ -1038,130 +1003,102 @@
                 <w:color w:val="000000"/>
               </w:rPr>
             </w:pPr>
-            <w:r>
-              <w:rPr>
-                <w:rFonts w:ascii="Calibri" w:eastAsia="Times New Roman" w:hAnsi="Calibri" w:cs="Calibri"/>
-                <w:color w:val="000000"/>
-              </w:rPr>
-              <w:t>X</w:t>
-            </w:r>
-          </w:p>
-        </w:tc>
-        <w:tc>
-          <w:tcPr>
-            <w:tcW w:w="787" w:type="dxa"/>
-            <w:tcBorders>
-              <w:top w:val="nil"/>
-              <w:left w:val="nil"/>
-              <w:bottom w:val="single" w:sz="4" w:space="0" w:color="auto"/>
-              <w:right w:val="single" w:sz="4" w:space="0" w:color="auto"/>
-            </w:tcBorders>
-            <w:shd w:val="clear" w:color="auto" w:fill="auto"/>
-            <w:noWrap/>
-            <w:vAlign w:val="bottom"/>
-            <w:hideMark/>
-          </w:tcPr>
-          <w:p>
-            <w:pPr>
-              <w:jc w:val="center"/>
-              <w:rPr>
-                <w:rFonts w:ascii="Calibri" w:eastAsia="Times New Roman" w:hAnsi="Calibri" w:cs="Calibri"/>
-                <w:color w:val="000000"/>
-              </w:rPr>
-            </w:pPr>
-          </w:p>
-        </w:tc>
-        <w:tc>
-          <w:tcPr>
-            <w:tcW w:w="787" w:type="dxa"/>
-            <w:tcBorders>
-              <w:top w:val="nil"/>
-              <w:left w:val="nil"/>
-              <w:bottom w:val="single" w:sz="4" w:space="0" w:color="auto"/>
-              <w:right w:val="single" w:sz="4" w:space="0" w:color="auto"/>
-            </w:tcBorders>
-            <w:shd w:val="clear" w:color="auto" w:fill="auto"/>
-            <w:noWrap/>
-            <w:vAlign w:val="bottom"/>
-            <w:hideMark/>
-          </w:tcPr>
-          <w:p>
-            <w:pPr>
-              <w:jc w:val="center"/>
-              <w:rPr>
-                <w:rFonts w:ascii="Calibri" w:eastAsia="Times New Roman" w:hAnsi="Calibri" w:cs="Calibri"/>
-                <w:color w:val="000000"/>
-              </w:rPr>
-            </w:pPr>
-            <w:r>
-              <w:rPr>
-                <w:rFonts w:ascii="Calibri" w:eastAsia="Times New Roman" w:hAnsi="Calibri" w:cs="Calibri"/>
-                <w:color w:val="000000"/>
-              </w:rPr>
-              <w:t>X</w:t>
-            </w:r>
-          </w:p>
-        </w:tc>
-        <w:tc>
-          <w:tcPr>
-            <w:tcW w:w="787" w:type="dxa"/>
-            <w:tcBorders>
-              <w:top w:val="nil"/>
-              <w:left w:val="nil"/>
-              <w:bottom w:val="single" w:sz="4" w:space="0" w:color="auto"/>
-              <w:right w:val="single" w:sz="4" w:space="0" w:color="auto"/>
-            </w:tcBorders>
-            <w:shd w:val="clear" w:color="auto" w:fill="auto"/>
-            <w:noWrap/>
-            <w:vAlign w:val="bottom"/>
-            <w:hideMark/>
-          </w:tcPr>
-          <w:p>
-            <w:pPr>
-              <w:jc w:val="center"/>
-              <w:rPr>
-                <w:rFonts w:ascii="Calibri" w:eastAsia="Times New Roman" w:hAnsi="Calibri" w:cs="Calibri"/>
-                <w:color w:val="000000"/>
-              </w:rPr>
-            </w:pPr>
-            <w:r>
-              <w:rPr>
-                <w:rFonts w:ascii="Calibri" w:eastAsia="Times New Roman" w:hAnsi="Calibri" w:cs="Calibri"/>
-                <w:color w:val="000000"/>
-              </w:rPr>
-              <w:t>X</w:t>
-            </w:r>
-          </w:p>
-        </w:tc>
-        <w:tc>
-          <w:tcPr>
-            <w:tcW w:w="787" w:type="dxa"/>
-            <w:tcBorders>
-              <w:top w:val="nil"/>
-              <w:left w:val="nil"/>
-              <w:bottom w:val="single" w:sz="4" w:space="0" w:color="auto"/>
-              <w:right w:val="single" w:sz="4" w:space="0" w:color="auto"/>
-            </w:tcBorders>
-            <w:shd w:val="clear" w:color="auto" w:fill="auto"/>
-            <w:noWrap/>
-            <w:vAlign w:val="bottom"/>
-            <w:hideMark/>
-          </w:tcPr>
-          <w:p>
-            <w:pPr>
-              <w:jc w:val="center"/>
-              <w:rPr>
-                <w:rFonts w:ascii="Calibri" w:eastAsia="Times New Roman" w:hAnsi="Calibri" w:cs="Calibri"/>
-                <w:color w:val="000000"/>
-              </w:rPr>
-            </w:pPr>
-            <w:r>
-              <w:rPr>
-                <w:rFonts w:ascii="Calibri" w:eastAsia="Times New Roman" w:hAnsi="Calibri" w:cs="Calibri"/>
-                <w:color w:val="000000"/>
-              </w:rPr>
-              <w:t>X</w:t>
-            </w:r>
+          </w:p>
+        </w:tc>
+        <w:tc>
+          <w:tcPr>
+            <w:tcW w:w="787" w:type="dxa"/>
+            <w:tcBorders>
+              <w:top w:val="nil"/>
+              <w:left w:val="nil"/>
+              <w:bottom w:val="single" w:sz="4" w:space="0" w:color="auto"/>
+              <w:right w:val="single" w:sz="4" w:space="0" w:color="auto"/>
+            </w:tcBorders>
+            <w:shd w:val="clear" w:color="auto" w:fill="auto"/>
+            <w:noWrap/>
+            <w:vAlign w:val="bottom"/>
+            <w:hideMark/>
+          </w:tcPr>
+          <w:p>
+            <w:pPr>
+              <w:jc w:val="center"/>
+              <w:rPr>
+                <w:rFonts w:ascii="Calibri" w:eastAsia="Times New Roman" w:hAnsi="Calibri" w:cs="Calibri"/>
+                <w:color w:val="000000"/>
+              </w:rPr>
+            </w:pPr>
+          </w:p>
+        </w:tc>
+        <w:tc>
+          <w:tcPr>
+            <w:tcW w:w="787" w:type="dxa"/>
+            <w:tcBorders>
+              <w:top w:val="nil"/>
+              <w:left w:val="nil"/>
+              <w:bottom w:val="single" w:sz="4" w:space="0" w:color="auto"/>
+              <w:right w:val="single" w:sz="4" w:space="0" w:color="auto"/>
+            </w:tcBorders>
+            <w:shd w:val="clear" w:color="auto" w:fill="auto"/>
+            <w:noWrap/>
+            <w:vAlign w:val="bottom"/>
+            <w:hideMark/>
+          </w:tcPr>
+          <w:p>
+            <w:pPr>
+              <w:jc w:val="center"/>
+              <w:rPr>
+                <w:rFonts w:ascii="Calibri" w:eastAsia="Times New Roman" w:hAnsi="Calibri" w:cs="Calibri"/>
+                <w:color w:val="000000"/>
+              </w:rPr>
+            </w:pPr>
+          </w:p>
+        </w:tc>
+        <w:tc>
+          <w:tcPr>
+            <w:tcW w:w="787" w:type="dxa"/>
+            <w:tcBorders>
+              <w:top w:val="nil"/>
+              <w:left w:val="nil"/>
+              <w:bottom w:val="single" w:sz="4" w:space="0" w:color="auto"/>
+              <w:right w:val="single" w:sz="4" w:space="0" w:color="auto"/>
+            </w:tcBorders>
+            <w:shd w:val="clear" w:color="auto" w:fill="auto"/>
+            <w:noWrap/>
+            <w:vAlign w:val="bottom"/>
+            <w:hideMark/>
+          </w:tcPr>
+          <w:p>
+            <w:pPr>
+              <w:jc w:val="center"/>
+              <w:rPr>
+                <w:rFonts w:ascii="Calibri" w:eastAsia="Times New Roman" w:hAnsi="Calibri" w:cs="Calibri"/>
+                <w:color w:val="000000"/>
+              </w:rPr>
+            </w:pPr>
+          </w:p>
+        </w:tc>
+        <w:tc>
+          <w:tcPr>
+            <w:tcW w:w="787" w:type="dxa"/>
+            <w:tcBorders>
+              <w:top w:val="nil"/>
+              <w:left w:val="nil"/>
+              <w:bottom w:val="single" w:sz="4" w:space="0" w:color="auto"/>
+              <w:right w:val="single" w:sz="4" w:space="0" w:color="auto"/>
+            </w:tcBorders>
+            <w:shd w:val="clear" w:color="auto" w:fill="auto"/>
+            <w:noWrap/>
+            <w:vAlign w:val="bottom"/>
+            <w:hideMark/>
+          </w:tcPr>
+          <w:p>
+            <w:pPr>
+              <w:jc w:val="center"/>
+              <w:rPr>
+                <w:rFonts w:ascii="Calibri" w:eastAsia="Times New Roman" w:hAnsi="Calibri" w:cs="Calibri"/>
+                <w:color w:val="000000"/>
+              </w:rPr>
+            </w:pPr>
           </w:p>
         </w:tc>
         <w:tc>
@@ -1295,218 +1232,190 @@
                 <w:color w:val="000000"/>
               </w:rPr>
             </w:pPr>
-            <w:r>
-              <w:rPr>
-                <w:rFonts w:ascii="Calibri" w:eastAsia="Times New Roman" w:hAnsi="Calibri" w:cs="Calibri"/>
-                <w:color w:val="000000"/>
-              </w:rPr>
-              <w:t>X</w:t>
-            </w:r>
-          </w:p>
-        </w:tc>
-        <w:tc>
-          <w:tcPr>
-            <w:tcW w:w="787" w:type="dxa"/>
-            <w:tcBorders>
-              <w:top w:val="nil"/>
-              <w:left w:val="nil"/>
-              <w:bottom w:val="single" w:sz="4" w:space="0" w:color="auto"/>
-              <w:right w:val="single" w:sz="4" w:space="0" w:color="auto"/>
-            </w:tcBorders>
-            <w:shd w:val="clear" w:color="auto" w:fill="auto"/>
-            <w:noWrap/>
-            <w:vAlign w:val="bottom"/>
-          </w:tcPr>
-          <w:p>
-            <w:pPr>
-              <w:jc w:val="center"/>
-              <w:rPr>
-                <w:rFonts w:ascii="Calibri" w:eastAsia="Times New Roman" w:hAnsi="Calibri" w:cs="Calibri"/>
-                <w:color w:val="000000"/>
-              </w:rPr>
-            </w:pPr>
-            <w:r>
-              <w:rPr>
-                <w:rFonts w:ascii="Calibri" w:eastAsia="Times New Roman" w:hAnsi="Calibri" w:cs="Calibri"/>
-                <w:color w:val="000000"/>
-              </w:rPr>
-              <w:t>X</w:t>
-            </w:r>
-          </w:p>
-        </w:tc>
-        <w:tc>
-          <w:tcPr>
-            <w:tcW w:w="787" w:type="dxa"/>
-            <w:tcBorders>
-              <w:top w:val="nil"/>
-              <w:left w:val="nil"/>
-              <w:bottom w:val="single" w:sz="4" w:space="0" w:color="auto"/>
-              <w:right w:val="single" w:sz="4" w:space="0" w:color="auto"/>
-            </w:tcBorders>
-            <w:shd w:val="clear" w:color="auto" w:fill="auto"/>
-            <w:noWrap/>
-            <w:vAlign w:val="bottom"/>
-          </w:tcPr>
-          <w:p>
-            <w:pPr>
-              <w:jc w:val="center"/>
-              <w:rPr>
-                <w:rFonts w:ascii="Calibri" w:eastAsia="Times New Roman" w:hAnsi="Calibri" w:cs="Calibri"/>
-                <w:color w:val="000000"/>
-              </w:rPr>
-            </w:pPr>
-          </w:p>
-        </w:tc>
-        <w:tc>
-          <w:tcPr>
-            <w:tcW w:w="787" w:type="dxa"/>
-            <w:tcBorders>
-              <w:top w:val="nil"/>
-              <w:left w:val="nil"/>
-              <w:bottom w:val="single" w:sz="4" w:space="0" w:color="auto"/>
-              <w:right w:val="single" w:sz="4" w:space="0" w:color="auto"/>
-            </w:tcBorders>
-            <w:shd w:val="clear" w:color="auto" w:fill="auto"/>
-            <w:noWrap/>
-            <w:vAlign w:val="bottom"/>
-          </w:tcPr>
-          <w:p>
-            <w:pPr>
-              <w:jc w:val="center"/>
-              <w:rPr>
-                <w:rFonts w:ascii="Calibri" w:eastAsia="Times New Roman" w:hAnsi="Calibri" w:cs="Calibri"/>
-                <w:color w:val="000000"/>
-              </w:rPr>
-            </w:pPr>
-          </w:p>
-        </w:tc>
-        <w:tc>
-          <w:tcPr>
-            <w:tcW w:w="787" w:type="dxa"/>
-            <w:tcBorders>
-              <w:top w:val="nil"/>
-              <w:left w:val="nil"/>
-              <w:bottom w:val="single" w:sz="4" w:space="0" w:color="auto"/>
-              <w:right w:val="single" w:sz="4" w:space="0" w:color="auto"/>
-            </w:tcBorders>
-            <w:shd w:val="clear" w:color="auto" w:fill="auto"/>
-            <w:noWrap/>
-            <w:vAlign w:val="bottom"/>
-          </w:tcPr>
-          <w:p>
-            <w:pPr>
-              <w:jc w:val="center"/>
-              <w:rPr>
-                <w:rFonts w:ascii="Calibri" w:eastAsia="Times New Roman" w:hAnsi="Calibri" w:cs="Calibri"/>
-                <w:color w:val="000000"/>
-              </w:rPr>
-            </w:pPr>
-            <w:r>
-              <w:rPr>
-                <w:rFonts w:ascii="Calibri" w:eastAsia="Times New Roman" w:hAnsi="Calibri" w:cs="Calibri"/>
-                <w:color w:val="000000"/>
-              </w:rPr>
-              <w:t>X</w:t>
-            </w:r>
-          </w:p>
-        </w:tc>
-        <w:tc>
-          <w:tcPr>
-            <w:tcW w:w="787" w:type="dxa"/>
-            <w:tcBorders>
-              <w:top w:val="nil"/>
-              <w:left w:val="nil"/>
-              <w:bottom w:val="single" w:sz="4" w:space="0" w:color="auto"/>
-              <w:right w:val="single" w:sz="4" w:space="0" w:color="auto"/>
-            </w:tcBorders>
-            <w:shd w:val="clear" w:color="auto" w:fill="auto"/>
-            <w:noWrap/>
-            <w:vAlign w:val="bottom"/>
-          </w:tcPr>
-          <w:p>
-            <w:pPr>
-              <w:jc w:val="center"/>
-              <w:rPr>
-                <w:rFonts w:ascii="Calibri" w:eastAsia="Times New Roman" w:hAnsi="Calibri" w:cs="Calibri"/>
-                <w:color w:val="000000"/>
-              </w:rPr>
-            </w:pPr>
-          </w:p>
-        </w:tc>
-        <w:tc>
-          <w:tcPr>
-            <w:tcW w:w="787" w:type="dxa"/>
-            <w:tcBorders>
-              <w:top w:val="nil"/>
-              <w:left w:val="nil"/>
-              <w:bottom w:val="single" w:sz="4" w:space="0" w:color="auto"/>
-              <w:right w:val="single" w:sz="4" w:space="0" w:color="auto"/>
-            </w:tcBorders>
-            <w:shd w:val="clear" w:color="auto" w:fill="auto"/>
-            <w:noWrap/>
-            <w:vAlign w:val="bottom"/>
-          </w:tcPr>
-          <w:p>
-            <w:pPr>
-              <w:jc w:val="center"/>
-              <w:rPr>
-                <w:rFonts w:ascii="Calibri" w:eastAsia="Times New Roman" w:hAnsi="Calibri" w:cs="Calibri"/>
-                <w:color w:val="000000"/>
-              </w:rPr>
-            </w:pPr>
-          </w:p>
-        </w:tc>
-        <w:tc>
-          <w:tcPr>
-            <w:tcW w:w="787" w:type="dxa"/>
-            <w:tcBorders>
-              <w:top w:val="nil"/>
-              <w:left w:val="nil"/>
-              <w:bottom w:val="single" w:sz="4" w:space="0" w:color="auto"/>
-              <w:right w:val="single" w:sz="4" w:space="0" w:color="auto"/>
-            </w:tcBorders>
-            <w:shd w:val="clear" w:color="auto" w:fill="auto"/>
-            <w:noWrap/>
-            <w:vAlign w:val="bottom"/>
-          </w:tcPr>
-          <w:p>
-            <w:pPr>
-              <w:jc w:val="center"/>
-              <w:rPr>
-                <w:rFonts w:ascii="Calibri" w:eastAsia="Times New Roman" w:hAnsi="Calibri" w:cs="Calibri"/>
-                <w:color w:val="000000"/>
-              </w:rPr>
-            </w:pPr>
-          </w:p>
-        </w:tc>
-        <w:tc>
-          <w:tcPr>
-            <w:tcW w:w="787" w:type="dxa"/>
-            <w:tcBorders>
-              <w:top w:val="nil"/>
-              <w:left w:val="nil"/>
-              <w:bottom w:val="single" w:sz="4" w:space="0" w:color="auto"/>
-              <w:right w:val="single" w:sz="4" w:space="0" w:color="auto"/>
-            </w:tcBorders>
-            <w:shd w:val="clear" w:color="auto" w:fill="auto"/>
-            <w:noWrap/>
-            <w:vAlign w:val="bottom"/>
-          </w:tcPr>
-          <w:p>
-            <w:pPr>
-              <w:jc w:val="center"/>
-              <w:rPr>
-                <w:rFonts w:ascii="Calibri" w:eastAsia="Times New Roman" w:hAnsi="Calibri" w:cs="Calibri"/>
-                <w:color w:val="000000"/>
-              </w:rPr>
-            </w:pPr>
-            <w:r>
-              <w:rPr>
-                <w:rFonts w:ascii="Calibri" w:eastAsia="Times New Roman" w:hAnsi="Calibri" w:cs="Calibri"/>
-                <w:color w:val="000000"/>
-              </w:rPr>
-              <w:t>X</w:t>
-            </w:r>
+          </w:p>
+        </w:tc>
+        <w:tc>
+          <w:tcPr>
+            <w:tcW w:w="787" w:type="dxa"/>
+            <w:tcBorders>
+              <w:top w:val="nil"/>
+              <w:left w:val="nil"/>
+              <w:bottom w:val="single" w:sz="4" w:space="0" w:color="auto"/>
+              <w:right w:val="single" w:sz="4" w:space="0" w:color="auto"/>
+            </w:tcBorders>
+            <w:shd w:val="clear" w:color="auto" w:fill="auto"/>
+            <w:noWrap/>
+            <w:vAlign w:val="bottom"/>
+          </w:tcPr>
+          <w:p>
+            <w:pPr>
+              <w:jc w:val="center"/>
+              <w:rPr>
+                <w:rFonts w:ascii="Calibri" w:eastAsia="Times New Roman" w:hAnsi="Calibri" w:cs="Calibri"/>
+                <w:color w:val="000000"/>
+              </w:rPr>
+            </w:pPr>
+          </w:p>
+        </w:tc>
+        <w:tc>
+          <w:tcPr>
+            <w:tcW w:w="787" w:type="dxa"/>
+            <w:tcBorders>
+              <w:top w:val="nil"/>
+              <w:left w:val="nil"/>
+              <w:bottom w:val="single" w:sz="4" w:space="0" w:color="auto"/>
+              <w:right w:val="single" w:sz="4" w:space="0" w:color="auto"/>
+            </w:tcBorders>
+            <w:shd w:val="clear" w:color="auto" w:fill="auto"/>
+            <w:noWrap/>
+            <w:vAlign w:val="bottom"/>
+          </w:tcPr>
+          <w:p>
+            <w:pPr>
+              <w:jc w:val="center"/>
+              <w:rPr>
+                <w:rFonts w:ascii="Calibri" w:eastAsia="Times New Roman" w:hAnsi="Calibri" w:cs="Calibri"/>
+                <w:color w:val="000000"/>
+              </w:rPr>
+            </w:pPr>
+          </w:p>
+        </w:tc>
+        <w:tc>
+          <w:tcPr>
+            <w:tcW w:w="787" w:type="dxa"/>
+            <w:tcBorders>
+              <w:top w:val="nil"/>
+              <w:left w:val="nil"/>
+              <w:bottom w:val="single" w:sz="4" w:space="0" w:color="auto"/>
+              <w:right w:val="single" w:sz="4" w:space="0" w:color="auto"/>
+            </w:tcBorders>
+            <w:shd w:val="clear" w:color="auto" w:fill="auto"/>
+            <w:noWrap/>
+            <w:vAlign w:val="bottom"/>
+          </w:tcPr>
+          <w:p>
+            <w:pPr>
+              <w:jc w:val="center"/>
+              <w:rPr>
+                <w:rFonts w:ascii="Calibri" w:eastAsia="Times New Roman" w:hAnsi="Calibri" w:cs="Calibri"/>
+                <w:color w:val="000000"/>
+              </w:rPr>
+            </w:pPr>
+          </w:p>
+        </w:tc>
+        <w:tc>
+          <w:tcPr>
+            <w:tcW w:w="787" w:type="dxa"/>
+            <w:tcBorders>
+              <w:top w:val="nil"/>
+              <w:left w:val="nil"/>
+              <w:bottom w:val="single" w:sz="4" w:space="0" w:color="auto"/>
+              <w:right w:val="single" w:sz="4" w:space="0" w:color="auto"/>
+            </w:tcBorders>
+            <w:shd w:val="clear" w:color="auto" w:fill="auto"/>
+            <w:noWrap/>
+            <w:vAlign w:val="bottom"/>
+          </w:tcPr>
+          <w:p>
+            <w:pPr>
+              <w:jc w:val="center"/>
+              <w:rPr>
+                <w:rFonts w:ascii="Calibri" w:eastAsia="Times New Roman" w:hAnsi="Calibri" w:cs="Calibri"/>
+                <w:color w:val="000000"/>
+              </w:rPr>
+            </w:pPr>
+          </w:p>
+        </w:tc>
+        <w:tc>
+          <w:tcPr>
+            <w:tcW w:w="787" w:type="dxa"/>
+            <w:tcBorders>
+              <w:top w:val="nil"/>
+              <w:left w:val="nil"/>
+              <w:bottom w:val="single" w:sz="4" w:space="0" w:color="auto"/>
+              <w:right w:val="single" w:sz="4" w:space="0" w:color="auto"/>
+            </w:tcBorders>
+            <w:shd w:val="clear" w:color="auto" w:fill="auto"/>
+            <w:noWrap/>
+            <w:vAlign w:val="bottom"/>
+          </w:tcPr>
+          <w:p>
+            <w:pPr>
+              <w:jc w:val="center"/>
+              <w:rPr>
+                <w:rFonts w:ascii="Calibri" w:eastAsia="Times New Roman" w:hAnsi="Calibri" w:cs="Calibri"/>
+                <w:color w:val="000000"/>
+              </w:rPr>
+            </w:pPr>
+          </w:p>
+        </w:tc>
+        <w:tc>
+          <w:tcPr>
+            <w:tcW w:w="787" w:type="dxa"/>
+            <w:tcBorders>
+              <w:top w:val="nil"/>
+              <w:left w:val="nil"/>
+              <w:bottom w:val="single" w:sz="4" w:space="0" w:color="auto"/>
+              <w:right w:val="single" w:sz="4" w:space="0" w:color="auto"/>
+            </w:tcBorders>
+            <w:shd w:val="clear" w:color="auto" w:fill="auto"/>
+            <w:noWrap/>
+            <w:vAlign w:val="bottom"/>
+          </w:tcPr>
+          <w:p>
+            <w:pPr>
+              <w:jc w:val="center"/>
+              <w:rPr>
+                <w:rFonts w:ascii="Calibri" w:eastAsia="Times New Roman" w:hAnsi="Calibri" w:cs="Calibri"/>
+                <w:color w:val="000000"/>
+              </w:rPr>
+            </w:pPr>
+          </w:p>
+        </w:tc>
+        <w:tc>
+          <w:tcPr>
+            <w:tcW w:w="787" w:type="dxa"/>
+            <w:tcBorders>
+              <w:top w:val="nil"/>
+              <w:left w:val="nil"/>
+              <w:bottom w:val="single" w:sz="4" w:space="0" w:color="auto"/>
+              <w:right w:val="single" w:sz="4" w:space="0" w:color="auto"/>
+            </w:tcBorders>
+            <w:shd w:val="clear" w:color="auto" w:fill="auto"/>
+            <w:noWrap/>
+            <w:vAlign w:val="bottom"/>
+          </w:tcPr>
+          <w:p>
+            <w:pPr>
+              <w:jc w:val="center"/>
+              <w:rPr>
+                <w:rFonts w:ascii="Calibri" w:eastAsia="Times New Roman" w:hAnsi="Calibri" w:cs="Calibri"/>
+                <w:color w:val="000000"/>
+              </w:rPr>
+            </w:pPr>
+          </w:p>
+        </w:tc>
+        <w:tc>
+          <w:tcPr>
+            <w:tcW w:w="787" w:type="dxa"/>
+            <w:tcBorders>
+              <w:top w:val="nil"/>
+              <w:left w:val="nil"/>
+              <w:bottom w:val="single" w:sz="4" w:space="0" w:color="auto"/>
+              <w:right w:val="single" w:sz="4" w:space="0" w:color="auto"/>
+            </w:tcBorders>
+            <w:shd w:val="clear" w:color="auto" w:fill="auto"/>
+            <w:noWrap/>
+            <w:vAlign w:val="bottom"/>
+          </w:tcPr>
+          <w:p>
+            <w:pPr>
+              <w:jc w:val="center"/>
+              <w:rPr>
+                <w:rFonts w:ascii="Calibri" w:eastAsia="Times New Roman" w:hAnsi="Calibri" w:cs="Calibri"/>
+                <w:color w:val="000000"/>
+              </w:rPr>
+            </w:pPr>
           </w:p>
         </w:tc>
         <w:tc>
@@ -1550,14 +1459,6 @@
                 <w:szCs w:val="20"/>
               </w:rPr>
             </w:pPr>
-            <w:r>
-              <w:rPr>
-                <w:rFonts w:ascii="Times New Roman" w:eastAsia="Times New Roman" w:hAnsi="Times New Roman" w:cs="Times New Roman"/>
-                <w:sz w:val="20"/>
-                <w:szCs w:val="20"/>
-              </w:rPr>
-              <w:t>Adam Gilley</w:t>
-            </w:r>
           </w:p>
         </w:tc>
       </w:tr>
@@ -1615,89 +1516,75 @@
                 <w:color w:val="000000"/>
               </w:rPr>
             </w:pPr>
-            <w:r>
-              <w:rPr>
-                <w:rFonts w:ascii="Calibri" w:eastAsia="Times New Roman" w:hAnsi="Calibri" w:cs="Calibri"/>
-                <w:color w:val="000000"/>
-              </w:rPr>
-              <w:t>X</w:t>
-            </w:r>
-          </w:p>
-        </w:tc>
-        <w:tc>
-          <w:tcPr>
-            <w:tcW w:w="787" w:type="dxa"/>
-            <w:tcBorders>
-              <w:top w:val="nil"/>
-              <w:left w:val="nil"/>
-              <w:bottom w:val="single" w:sz="4" w:space="0" w:color="auto"/>
-              <w:right w:val="single" w:sz="4" w:space="0" w:color="auto"/>
-            </w:tcBorders>
-            <w:shd w:val="clear" w:color="auto" w:fill="auto"/>
-            <w:noWrap/>
-            <w:vAlign w:val="bottom"/>
-          </w:tcPr>
-          <w:p>
-            <w:pPr>
-              <w:jc w:val="center"/>
-              <w:rPr>
-                <w:rFonts w:ascii="Calibri" w:eastAsia="Times New Roman" w:hAnsi="Calibri" w:cs="Calibri"/>
-                <w:color w:val="000000"/>
-              </w:rPr>
-            </w:pPr>
-          </w:p>
-        </w:tc>
-        <w:tc>
-          <w:tcPr>
-            <w:tcW w:w="787" w:type="dxa"/>
-            <w:tcBorders>
-              <w:top w:val="nil"/>
-              <w:left w:val="nil"/>
-              <w:bottom w:val="single" w:sz="4" w:space="0" w:color="auto"/>
-              <w:right w:val="single" w:sz="4" w:space="0" w:color="auto"/>
-            </w:tcBorders>
-            <w:shd w:val="clear" w:color="auto" w:fill="auto"/>
-            <w:noWrap/>
-            <w:vAlign w:val="bottom"/>
-          </w:tcPr>
-          <w:p>
-            <w:pPr>
-              <w:jc w:val="center"/>
-              <w:rPr>
-                <w:rFonts w:ascii="Calibri" w:eastAsia="Times New Roman" w:hAnsi="Calibri" w:cs="Calibri"/>
-                <w:color w:val="000000"/>
-              </w:rPr>
-            </w:pPr>
-          </w:p>
-        </w:tc>
-        <w:tc>
-          <w:tcPr>
-            <w:tcW w:w="787" w:type="dxa"/>
-            <w:tcBorders>
-              <w:top w:val="nil"/>
-              <w:left w:val="nil"/>
-              <w:bottom w:val="single" w:sz="4" w:space="0" w:color="auto"/>
-              <w:right w:val="single" w:sz="4" w:space="0" w:color="auto"/>
-            </w:tcBorders>
-            <w:shd w:val="clear" w:color="auto" w:fill="auto"/>
-            <w:noWrap/>
-            <w:vAlign w:val="bottom"/>
-          </w:tcPr>
-          <w:p>
-            <w:pPr>
-              <w:jc w:val="center"/>
-              <w:rPr>
-                <w:rFonts w:ascii="Calibri" w:eastAsia="Times New Roman" w:hAnsi="Calibri" w:cs="Calibri"/>
-                <w:color w:val="000000"/>
-              </w:rPr>
-            </w:pPr>
-            <w:r>
-              <w:rPr>
-                <w:rFonts w:ascii="Calibri" w:eastAsia="Times New Roman" w:hAnsi="Calibri" w:cs="Calibri"/>
-                <w:color w:val="000000"/>
-              </w:rPr>
-              <w:t>X</w:t>
-            </w:r>
+          </w:p>
+        </w:tc>
+        <w:tc>
+          <w:tcPr>
+            <w:tcW w:w="787" w:type="dxa"/>
+            <w:tcBorders>
+              <w:top w:val="nil"/>
+              <w:left w:val="nil"/>
+              <w:bottom w:val="single" w:sz="4" w:space="0" w:color="auto"/>
+              <w:right w:val="single" w:sz="4" w:space="0" w:color="auto"/>
+            </w:tcBorders>
+            <w:shd w:val="clear" w:color="auto" w:fill="auto"/>
+            <w:noWrap/>
+            <w:vAlign w:val="bottom"/>
+          </w:tcPr>
+          <w:p>
+            <w:pPr>
+              <w:jc w:val="center"/>
+              <w:rPr>
+                <w:rFonts w:ascii="Calibri" w:eastAsia="Times New Roman" w:hAnsi="Calibri" w:cs="Calibri"/>
+                <w:color w:val="000000"/>
+              </w:rPr>
+            </w:pPr>
+          </w:p>
+        </w:tc>
+        <w:tc>
+          <w:tcPr>
+            <w:tcW w:w="787" w:type="dxa"/>
+            <w:tcBorders>
+              <w:top w:val="nil"/>
+              <w:left w:val="nil"/>
+              <w:bottom w:val="single" w:sz="4" w:space="0" w:color="auto"/>
+              <w:right w:val="single" w:sz="4" w:space="0" w:color="auto"/>
+            </w:tcBorders>
+            <w:shd w:val="clear" w:color="auto" w:fill="auto"/>
+            <w:noWrap/>
+            <w:vAlign w:val="bottom"/>
+          </w:tcPr>
+          <w:p>
+            <w:pPr>
+              <w:jc w:val="center"/>
+              <w:rPr>
+                <w:rFonts w:ascii="Calibri" w:eastAsia="Times New Roman" w:hAnsi="Calibri" w:cs="Calibri"/>
+                <w:color w:val="000000"/>
+              </w:rPr>
+            </w:pPr>
+          </w:p>
+        </w:tc>
+        <w:tc>
+          <w:tcPr>
+            <w:tcW w:w="787" w:type="dxa"/>
+            <w:tcBorders>
+              <w:top w:val="nil"/>
+              <w:left w:val="nil"/>
+              <w:bottom w:val="single" w:sz="4" w:space="0" w:color="auto"/>
+              <w:right w:val="single" w:sz="4" w:space="0" w:color="auto"/>
+            </w:tcBorders>
+            <w:shd w:val="clear" w:color="auto" w:fill="auto"/>
+            <w:noWrap/>
+            <w:vAlign w:val="bottom"/>
+          </w:tcPr>
+          <w:p>
+            <w:pPr>
+              <w:jc w:val="center"/>
+              <w:rPr>
+                <w:rFonts w:ascii="Calibri" w:eastAsia="Times New Roman" w:hAnsi="Calibri" w:cs="Calibri"/>
+                <w:color w:val="000000"/>
+              </w:rPr>
+            </w:pPr>
           </w:p>
         </w:tc>
         <w:tc>
@@ -1856,22 +1743,6 @@
                 <w:szCs w:val="20"/>
               </w:rPr>
             </w:pPr>
-            <w:r>
-              <w:rPr>
-                <w:rFonts w:ascii="Times New Roman" w:eastAsia="Times New Roman" w:hAnsi="Times New Roman" w:cs="Times New Roman"/>
-                <w:sz w:val="20"/>
-                <w:szCs w:val="20"/>
-              </w:rPr>
-              <w:t>Fin</w:t>
-            </w:r>
-            <w:r>
-              <w:rPr>
-                <w:rFonts w:ascii="Times New Roman" w:eastAsia="Times New Roman" w:hAnsi="Times New Roman" w:cs="Times New Roman"/>
-                <w:sz w:val="20"/>
-                <w:szCs w:val="20"/>
-              </w:rPr>
-              <w:t>lay Horsley</w:t>
-            </w:r>
           </w:p>
         </w:tc>
       </w:tr>
@@ -1952,188 +1823,167 @@
                 <w:color w:val="000000"/>
               </w:rPr>
             </w:pPr>
-            <w:r>
-              <w:rPr>
-                <w:rFonts w:ascii="Calibri" w:eastAsia="Times New Roman" w:hAnsi="Calibri" w:cs="Calibri"/>
-                <w:color w:val="000000"/>
-              </w:rPr>
-              <w:t>X</w:t>
-            </w:r>
-          </w:p>
-        </w:tc>
-        <w:tc>
-          <w:tcPr>
-            <w:tcW w:w="787" w:type="dxa"/>
-            <w:tcBorders>
-              <w:top w:val="nil"/>
-              <w:left w:val="nil"/>
-              <w:bottom w:val="single" w:sz="4" w:space="0" w:color="auto"/>
-              <w:right w:val="single" w:sz="4" w:space="0" w:color="auto"/>
-            </w:tcBorders>
-            <w:shd w:val="clear" w:color="auto" w:fill="auto"/>
-            <w:noWrap/>
-            <w:vAlign w:val="bottom"/>
-          </w:tcPr>
-          <w:p>
-            <w:pPr>
-              <w:jc w:val="center"/>
-              <w:rPr>
-                <w:rFonts w:ascii="Calibri" w:eastAsia="Times New Roman" w:hAnsi="Calibri" w:cs="Calibri"/>
-                <w:color w:val="000000"/>
-              </w:rPr>
-            </w:pPr>
-          </w:p>
-        </w:tc>
-        <w:tc>
-          <w:tcPr>
-            <w:tcW w:w="787" w:type="dxa"/>
-            <w:tcBorders>
-              <w:top w:val="nil"/>
-              <w:left w:val="nil"/>
-              <w:bottom w:val="single" w:sz="4" w:space="0" w:color="auto"/>
-              <w:right w:val="single" w:sz="4" w:space="0" w:color="auto"/>
-            </w:tcBorders>
-            <w:shd w:val="clear" w:color="auto" w:fill="auto"/>
-            <w:noWrap/>
-            <w:vAlign w:val="bottom"/>
-          </w:tcPr>
-          <w:p>
-            <w:pPr>
-              <w:jc w:val="center"/>
-              <w:rPr>
-                <w:rFonts w:ascii="Calibri" w:eastAsia="Times New Roman" w:hAnsi="Calibri" w:cs="Calibri"/>
-                <w:color w:val="000000"/>
-              </w:rPr>
-            </w:pPr>
-          </w:p>
-        </w:tc>
-        <w:tc>
-          <w:tcPr>
-            <w:tcW w:w="787" w:type="dxa"/>
-            <w:tcBorders>
-              <w:top w:val="nil"/>
-              <w:left w:val="nil"/>
-              <w:bottom w:val="single" w:sz="4" w:space="0" w:color="auto"/>
-              <w:right w:val="single" w:sz="4" w:space="0" w:color="auto"/>
-            </w:tcBorders>
-            <w:shd w:val="clear" w:color="auto" w:fill="auto"/>
-            <w:noWrap/>
-            <w:vAlign w:val="bottom"/>
-          </w:tcPr>
-          <w:p>
-            <w:pPr>
-              <w:jc w:val="center"/>
-              <w:rPr>
-                <w:rFonts w:ascii="Calibri" w:eastAsia="Times New Roman" w:hAnsi="Calibri" w:cs="Calibri"/>
-                <w:color w:val="000000"/>
-              </w:rPr>
-            </w:pPr>
-            <w:r>
-              <w:rPr>
-                <w:rFonts w:ascii="Calibri" w:eastAsia="Times New Roman" w:hAnsi="Calibri" w:cs="Calibri"/>
-                <w:color w:val="000000"/>
-              </w:rPr>
-              <w:t>X</w:t>
-            </w:r>
-          </w:p>
-        </w:tc>
-        <w:tc>
-          <w:tcPr>
-            <w:tcW w:w="787" w:type="dxa"/>
-            <w:tcBorders>
-              <w:top w:val="nil"/>
-              <w:left w:val="nil"/>
-              <w:bottom w:val="single" w:sz="4" w:space="0" w:color="auto"/>
-              <w:right w:val="single" w:sz="4" w:space="0" w:color="auto"/>
-            </w:tcBorders>
-            <w:shd w:val="clear" w:color="auto" w:fill="auto"/>
-            <w:noWrap/>
-            <w:vAlign w:val="bottom"/>
-          </w:tcPr>
-          <w:p>
-            <w:pPr>
-              <w:jc w:val="center"/>
-              <w:rPr>
-                <w:rFonts w:ascii="Calibri" w:eastAsia="Times New Roman" w:hAnsi="Calibri" w:cs="Calibri"/>
-                <w:color w:val="000000"/>
-              </w:rPr>
-            </w:pPr>
-          </w:p>
-        </w:tc>
-        <w:tc>
-          <w:tcPr>
-            <w:tcW w:w="787" w:type="dxa"/>
-            <w:tcBorders>
-              <w:top w:val="nil"/>
-              <w:left w:val="nil"/>
-              <w:bottom w:val="single" w:sz="4" w:space="0" w:color="auto"/>
-              <w:right w:val="single" w:sz="4" w:space="0" w:color="auto"/>
-            </w:tcBorders>
-            <w:shd w:val="clear" w:color="auto" w:fill="auto"/>
-            <w:noWrap/>
-            <w:vAlign w:val="bottom"/>
-          </w:tcPr>
-          <w:p>
-            <w:pPr>
-              <w:jc w:val="center"/>
-              <w:rPr>
-                <w:rFonts w:ascii="Calibri" w:eastAsia="Times New Roman" w:hAnsi="Calibri" w:cs="Calibri"/>
-                <w:color w:val="000000"/>
-              </w:rPr>
-            </w:pPr>
-          </w:p>
-        </w:tc>
-        <w:tc>
-          <w:tcPr>
-            <w:tcW w:w="787" w:type="dxa"/>
-            <w:tcBorders>
-              <w:top w:val="nil"/>
-              <w:left w:val="nil"/>
-              <w:bottom w:val="single" w:sz="4" w:space="0" w:color="auto"/>
-              <w:right w:val="single" w:sz="4" w:space="0" w:color="auto"/>
-            </w:tcBorders>
-            <w:shd w:val="clear" w:color="auto" w:fill="auto"/>
-            <w:noWrap/>
-            <w:vAlign w:val="bottom"/>
-          </w:tcPr>
-          <w:p>
-            <w:pPr>
-              <w:jc w:val="center"/>
-              <w:rPr>
-                <w:rFonts w:ascii="Calibri" w:eastAsia="Times New Roman" w:hAnsi="Calibri" w:cs="Calibri"/>
-                <w:color w:val="000000"/>
-              </w:rPr>
-            </w:pPr>
-          </w:p>
-        </w:tc>
-        <w:tc>
-          <w:tcPr>
-            <w:tcW w:w="787" w:type="dxa"/>
-            <w:tcBorders>
-              <w:top w:val="nil"/>
-              <w:left w:val="nil"/>
-              <w:bottom w:val="single" w:sz="4" w:space="0" w:color="auto"/>
-              <w:right w:val="single" w:sz="4" w:space="0" w:color="auto"/>
-            </w:tcBorders>
-            <w:shd w:val="clear" w:color="auto" w:fill="auto"/>
-            <w:noWrap/>
-            <w:vAlign w:val="bottom"/>
-          </w:tcPr>
-          <w:p>
-            <w:pPr>
-              <w:jc w:val="center"/>
-              <w:rPr>
-                <w:rFonts w:ascii="Calibri" w:eastAsia="Times New Roman" w:hAnsi="Calibri" w:cs="Calibri"/>
-                <w:color w:val="000000"/>
-              </w:rPr>
-            </w:pPr>
-            <w:r>
-              <w:rPr>
-                <w:rFonts w:ascii="Calibri" w:eastAsia="Times New Roman" w:hAnsi="Calibri" w:cs="Calibri"/>
-                <w:color w:val="000000"/>
-              </w:rPr>
-              <w:t>X</w:t>
-            </w:r>
+          </w:p>
+        </w:tc>
+        <w:tc>
+          <w:tcPr>
+            <w:tcW w:w="787" w:type="dxa"/>
+            <w:tcBorders>
+              <w:top w:val="nil"/>
+              <w:left w:val="nil"/>
+              <w:bottom w:val="single" w:sz="4" w:space="0" w:color="auto"/>
+              <w:right w:val="single" w:sz="4" w:space="0" w:color="auto"/>
+            </w:tcBorders>
+            <w:shd w:val="clear" w:color="auto" w:fill="auto"/>
+            <w:noWrap/>
+            <w:vAlign w:val="bottom"/>
+          </w:tcPr>
+          <w:p>
+            <w:pPr>
+              <w:jc w:val="center"/>
+              <w:rPr>
+                <w:rFonts w:ascii="Calibri" w:eastAsia="Times New Roman" w:hAnsi="Calibri" w:cs="Calibri"/>
+                <w:color w:val="000000"/>
+              </w:rPr>
+            </w:pPr>
+          </w:p>
+        </w:tc>
+        <w:tc>
+          <w:tcPr>
+            <w:tcW w:w="787" w:type="dxa"/>
+            <w:tcBorders>
+              <w:top w:val="nil"/>
+              <w:left w:val="nil"/>
+              <w:bottom w:val="single" w:sz="4" w:space="0" w:color="auto"/>
+              <w:right w:val="single" w:sz="4" w:space="0" w:color="auto"/>
+            </w:tcBorders>
+            <w:shd w:val="clear" w:color="auto" w:fill="auto"/>
+            <w:noWrap/>
+            <w:vAlign w:val="bottom"/>
+          </w:tcPr>
+          <w:p>
+            <w:pPr>
+              <w:jc w:val="center"/>
+              <w:rPr>
+                <w:rFonts w:ascii="Calibri" w:eastAsia="Times New Roman" w:hAnsi="Calibri" w:cs="Calibri"/>
+                <w:color w:val="000000"/>
+              </w:rPr>
+            </w:pPr>
+          </w:p>
+        </w:tc>
+        <w:tc>
+          <w:tcPr>
+            <w:tcW w:w="787" w:type="dxa"/>
+            <w:tcBorders>
+              <w:top w:val="nil"/>
+              <w:left w:val="nil"/>
+              <w:bottom w:val="single" w:sz="4" w:space="0" w:color="auto"/>
+              <w:right w:val="single" w:sz="4" w:space="0" w:color="auto"/>
+            </w:tcBorders>
+            <w:shd w:val="clear" w:color="auto" w:fill="auto"/>
+            <w:noWrap/>
+            <w:vAlign w:val="bottom"/>
+          </w:tcPr>
+          <w:p>
+            <w:pPr>
+              <w:jc w:val="center"/>
+              <w:rPr>
+                <w:rFonts w:ascii="Calibri" w:eastAsia="Times New Roman" w:hAnsi="Calibri" w:cs="Calibri"/>
+                <w:color w:val="000000"/>
+              </w:rPr>
+            </w:pPr>
+          </w:p>
+        </w:tc>
+        <w:tc>
+          <w:tcPr>
+            <w:tcW w:w="787" w:type="dxa"/>
+            <w:tcBorders>
+              <w:top w:val="nil"/>
+              <w:left w:val="nil"/>
+              <w:bottom w:val="single" w:sz="4" w:space="0" w:color="auto"/>
+              <w:right w:val="single" w:sz="4" w:space="0" w:color="auto"/>
+            </w:tcBorders>
+            <w:shd w:val="clear" w:color="auto" w:fill="auto"/>
+            <w:noWrap/>
+            <w:vAlign w:val="bottom"/>
+          </w:tcPr>
+          <w:p>
+            <w:pPr>
+              <w:jc w:val="center"/>
+              <w:rPr>
+                <w:rFonts w:ascii="Calibri" w:eastAsia="Times New Roman" w:hAnsi="Calibri" w:cs="Calibri"/>
+                <w:color w:val="000000"/>
+              </w:rPr>
+            </w:pPr>
+          </w:p>
+        </w:tc>
+        <w:tc>
+          <w:tcPr>
+            <w:tcW w:w="787" w:type="dxa"/>
+            <w:tcBorders>
+              <w:top w:val="nil"/>
+              <w:left w:val="nil"/>
+              <w:bottom w:val="single" w:sz="4" w:space="0" w:color="auto"/>
+              <w:right w:val="single" w:sz="4" w:space="0" w:color="auto"/>
+            </w:tcBorders>
+            <w:shd w:val="clear" w:color="auto" w:fill="auto"/>
+            <w:noWrap/>
+            <w:vAlign w:val="bottom"/>
+          </w:tcPr>
+          <w:p>
+            <w:pPr>
+              <w:jc w:val="center"/>
+              <w:rPr>
+                <w:rFonts w:ascii="Calibri" w:eastAsia="Times New Roman" w:hAnsi="Calibri" w:cs="Calibri"/>
+                <w:color w:val="000000"/>
+              </w:rPr>
+            </w:pPr>
+          </w:p>
+        </w:tc>
+        <w:tc>
+          <w:tcPr>
+            <w:tcW w:w="787" w:type="dxa"/>
+            <w:tcBorders>
+              <w:top w:val="nil"/>
+              <w:left w:val="nil"/>
+              <w:bottom w:val="single" w:sz="4" w:space="0" w:color="auto"/>
+              <w:right w:val="single" w:sz="4" w:space="0" w:color="auto"/>
+            </w:tcBorders>
+            <w:shd w:val="clear" w:color="auto" w:fill="auto"/>
+            <w:noWrap/>
+            <w:vAlign w:val="bottom"/>
+          </w:tcPr>
+          <w:p>
+            <w:pPr>
+              <w:jc w:val="center"/>
+              <w:rPr>
+                <w:rFonts w:ascii="Calibri" w:eastAsia="Times New Roman" w:hAnsi="Calibri" w:cs="Calibri"/>
+                <w:color w:val="000000"/>
+              </w:rPr>
+            </w:pPr>
+          </w:p>
+        </w:tc>
+        <w:tc>
+          <w:tcPr>
+            <w:tcW w:w="787" w:type="dxa"/>
+            <w:tcBorders>
+              <w:top w:val="nil"/>
+              <w:left w:val="nil"/>
+              <w:bottom w:val="single" w:sz="4" w:space="0" w:color="auto"/>
+              <w:right w:val="single" w:sz="4" w:space="0" w:color="auto"/>
+            </w:tcBorders>
+            <w:shd w:val="clear" w:color="auto" w:fill="auto"/>
+            <w:noWrap/>
+            <w:vAlign w:val="bottom"/>
+          </w:tcPr>
+          <w:p>
+            <w:pPr>
+              <w:jc w:val="center"/>
+              <w:rPr>
+                <w:rFonts w:ascii="Calibri" w:eastAsia="Times New Roman" w:hAnsi="Calibri" w:cs="Calibri"/>
+                <w:color w:val="000000"/>
+              </w:rPr>
+            </w:pPr>
           </w:p>
         </w:tc>
         <w:tc>
@@ -2596,215 +2446,101 @@
       </w:r>
     </w:p>
     <w:p>
-      <w:pPr>
-        <w:pStyle w:val="ListParagraph"/>
-        <w:numPr>
-          <w:ilvl w:val="0"/>
-          <w:numId w:val="4"/>
-        </w:numPr>
-      </w:pPr>
-      <w:r>
-        <w:t xml:space="preserve">GANTT Chart </w:t>
-      </w:r>
-      <w:r>
-        <w:t>updated</w:t>
+      <w:r>
+        <w:tab/>
+        <w:t>T1. Implement Booking System for clients to sign in their details onto the system to store onto the database</w:t>
+      </w:r>
+      <w:r>
+        <w:t>.</w:t>
       </w:r>
     </w:p>
     <w:p>
-      <w:pPr>
-        <w:pStyle w:val="ListParagraph"/>
-        <w:numPr>
-          <w:ilvl w:val="0"/>
-          <w:numId w:val="4"/>
-        </w:numPr>
-      </w:pPr>
-      <w:r>
-        <w:t>Project Plan Updated</w:t>
+      <w:r>
+        <w:tab/>
+        <w:t xml:space="preserve">T2. Create </w:t>
+      </w:r>
+      <w:r>
+        <w:t>a login page that enables users already registered to log into the system and arrange appointments with any available NHS or private doctors.</w:t>
       </w:r>
     </w:p>
     <w:p>
-      <w:pPr>
-        <w:pStyle w:val="ListParagraph"/>
-        <w:numPr>
-          <w:ilvl w:val="0"/>
-          <w:numId w:val="4"/>
-        </w:numPr>
-      </w:pPr>
-      <w:r>
-        <w:t xml:space="preserve">Front-end </w:t>
-      </w:r>
-      <w:r>
-        <w:t xml:space="preserve">- </w:t>
-      </w:r>
-      <w:r>
-        <w:t>user interface</w:t>
-      </w:r>
-      <w:r>
-        <w:t>, forms</w:t>
+      <w:r>
+        <w:tab/>
+        <w:t>T3. Create an employee registration page that enables users to enrol for employment and add in their details onto the system.</w:t>
       </w:r>
     </w:p>
     <w:p>
-      <w:pPr>
-        <w:pStyle w:val="ListParagraph"/>
-        <w:numPr>
-          <w:ilvl w:val="0"/>
-          <w:numId w:val="4"/>
-        </w:numPr>
-      </w:pPr>
-      <w:r>
-        <w:t xml:space="preserve">Back-end </w:t>
-      </w:r>
-      <w:r>
-        <w:t xml:space="preserve">- </w:t>
-      </w:r>
-      <w:r>
-        <w:t>partial completion of codin</w:t>
-      </w:r>
-      <w:r>
-        <w:t>g</w:t>
+      <w:r>
+        <w:tab/>
+        <w:t xml:space="preserve">T4. Create a </w:t>
+      </w:r>
+      <w:r>
+        <w:t>C</w:t>
+      </w:r>
+      <w:r>
+        <w:t xml:space="preserve">lient </w:t>
+      </w:r>
+      <w:r>
+        <w:t>P</w:t>
+      </w:r>
+      <w:r>
+        <w:t>age that enables users to see their arranged appointments with the scheduled NHS or private doctors who have agreed to meet up with the</w:t>
+      </w:r>
+      <w:r>
+        <w:t>m.</w:t>
       </w:r>
     </w:p>
     <w:p>
-      <w:pPr>
-        <w:pStyle w:val="ListParagraph"/>
-        <w:numPr>
-          <w:ilvl w:val="0"/>
-          <w:numId w:val="4"/>
-        </w:numPr>
-      </w:pPr>
-      <w:r>
-        <w:t>Completion of architecture Design</w:t>
+      <w:r>
+        <w:tab/>
+        <w:t>T5. Add features to the Client Page that enable a client to delete/remove their scheduled appointments with their expected NHS/private doctors.</w:t>
+      </w:r>
+      <w:r>
+        <w:t xml:space="preserve"> Also, apply the same characteristics for employees in case of the situations of retirement or sacking of an NHS/private doctor or nurse.</w:t>
       </w:r>
     </w:p>
     <w:p>
-      <w:pPr>
-        <w:pStyle w:val="ListParagraph"/>
-        <w:numPr>
-          <w:ilvl w:val="0"/>
-          <w:numId w:val="4"/>
-        </w:numPr>
-      </w:pPr>
-      <w:r>
-        <w:t xml:space="preserve">Update Admins </w:t>
-      </w:r>
-      <w:proofErr w:type="spellStart"/>
-      <w:r>
-        <w:t>JSP</w:t>
-      </w:r>
-      <w:proofErr w:type="spellEnd"/>
-      <w:r>
-        <w:t xml:space="preserve"> </w:t>
-      </w:r>
-      <w:r>
-        <w:t xml:space="preserve">- </w:t>
-      </w:r>
-      <w:r>
-        <w:t xml:space="preserve">for </w:t>
-      </w:r>
-      <w:r>
-        <w:t>Managing</w:t>
-      </w:r>
-      <w:r>
-        <w:t xml:space="preserve"> booking</w:t>
-      </w:r>
-      <w:r>
-        <w:t>s</w:t>
-      </w:r>
-      <w:r>
-        <w:t>,</w:t>
-      </w:r>
-      <w:r>
-        <w:t xml:space="preserve"> </w:t>
-      </w:r>
-      <w:r>
-        <w:t>users</w:t>
-      </w:r>
-      <w:r>
-        <w:t xml:space="preserve">, </w:t>
-      </w:r>
-      <w:r>
-        <w:t>s</w:t>
-      </w:r>
-      <w:r>
-        <w:t>ystem</w:t>
+      <w:r>
+        <w:tab/>
+        <w:t>T6. Create a page that enables users to detail their conditions and when to schedule their appointments depending on how serious a medical condition is.</w:t>
       </w:r>
     </w:p>
     <w:p>
-      <w:pPr>
-        <w:pStyle w:val="ListParagraph"/>
-        <w:numPr>
-          <w:ilvl w:val="0"/>
-          <w:numId w:val="4"/>
-        </w:numPr>
-      </w:pPr>
-      <w:r>
-        <w:t xml:space="preserve">Update </w:t>
-      </w:r>
-      <w:r>
-        <w:t>Client</w:t>
-      </w:r>
-      <w:r>
-        <w:t xml:space="preserve"> </w:t>
-      </w:r>
-      <w:proofErr w:type="spellStart"/>
-      <w:r>
-        <w:t>JSP</w:t>
-      </w:r>
-      <w:proofErr w:type="spellEnd"/>
-      <w:r>
-        <w:t xml:space="preserve"> – for viewing booking details</w:t>
+      <w:r>
+        <w:lastRenderedPageBreak/>
+        <w:tab/>
+        <w:t xml:space="preserve">T7. </w:t>
+      </w:r>
+      <w:r>
+        <w:t>Make sure the tables, elements, interactions, and outcomes meet with the objectives of the test cases available.</w:t>
       </w:r>
     </w:p>
     <w:p>
-      <w:pPr>
-        <w:pStyle w:val="ListParagraph"/>
-        <w:numPr>
-          <w:ilvl w:val="0"/>
-          <w:numId w:val="4"/>
-        </w:numPr>
-      </w:pPr>
-      <w:r>
-        <w:t xml:space="preserve">Update </w:t>
-      </w:r>
-      <w:r>
-        <w:t>Employee</w:t>
-      </w:r>
-      <w:r>
-        <w:t xml:space="preserve"> </w:t>
-      </w:r>
-      <w:proofErr w:type="spellStart"/>
-      <w:r>
-        <w:t>JSP</w:t>
-      </w:r>
-      <w:proofErr w:type="spellEnd"/>
-      <w:r>
-        <w:t xml:space="preserve"> – for viewing </w:t>
-      </w:r>
-      <w:r>
-        <w:t>booking details</w:t>
+      <w:r>
+        <w:tab/>
+        <w:t>T8.</w:t>
+      </w:r>
+      <w:r>
+        <w:t xml:space="preserve"> Think and add ideas on how the performance of the system can be improved.</w:t>
       </w:r>
     </w:p>
     <w:p>
-      <w:pPr>
-        <w:pStyle w:val="ListParagraph"/>
-        <w:numPr>
-          <w:ilvl w:val="0"/>
-          <w:numId w:val="4"/>
-        </w:numPr>
-      </w:pPr>
-      <w:r>
-        <w:t>Presentation</w:t>
-      </w:r>
-    </w:p>
-    <w:p/>
-    <w:p>
-      <w:r>
-        <w:br w:type="page"/>
+      <w:r>
+        <w:tab/>
+        <w:t>T9.</w:t>
+      </w:r>
+      <w:r>
+        <w:t xml:space="preserve"> Carry out tests to see if the system and the interactions it provides to the user meets the expectation of the purpose.</w:t>
       </w:r>
     </w:p>
     <w:p>
       <w:r>
-        <w:lastRenderedPageBreak/>
+        <w:tab/>
+        <w:t>T10.</w:t>
+      </w:r>
+    </w:p>
+    <w:p>
+      <w:r>
         <w:t>Notes:</w:t>
       </w:r>
     </w:p>
@@ -2819,6 +2555,9 @@
       <w:r>
         <w:t>This form should be used by the groups filled all together and signed by all members, as an evidence of agreement</w:t>
       </w:r>
+      <w:r>
+        <w:t>.</w:t>
+      </w:r>
     </w:p>
     <w:p>
       <w:pPr>
@@ -2892,15 +2631,7 @@
         <w:sym w:font="Wingdings" w:char="F0E0"/>
       </w:r>
       <w:r>
-        <w:t xml:space="preserve"> </w:t>
-      </w:r>
-      <w:proofErr w:type="gramStart"/>
-      <w:r>
-        <w:t>Half way</w:t>
-      </w:r>
-      <w:proofErr w:type="gramEnd"/>
-      <w:r>
-        <w:t xml:space="preserve"> etc)</w:t>
+        <w:t xml:space="preserve"> Half way etc)</w:t>
       </w:r>
       <w:r>
         <w:t xml:space="preserve">, </w:t>

</xml_diff>

<commit_message>
Update Task Delivery Form Sprint 3.docx
</commit_message>
<xml_diff>
--- a/Sprint 3/Task Delivery Form Sprint 3.docx
+++ b/Sprint 3/Task Delivery Form Sprint 3.docx
@@ -20,7 +20,8 @@
     <w:p/>
     <w:tbl>
       <w:tblPr>
-        <w:tblW w:w="12606" w:type="dxa"/>
+        <w:tblStyle w:val="TableGrid"/>
+        <w:tblW w:w="14596" w:type="dxa"/>
         <w:tblLook w:val="04A0" w:firstRow="1" w:lastRow="0" w:firstColumn="1" w:lastColumn="0" w:noHBand="0" w:noVBand="1"/>
       </w:tblPr>
       <w:tblGrid>
@@ -34,27 +35,22 @@
         <w:gridCol w:w="787"/>
         <w:gridCol w:w="787"/>
         <w:gridCol w:w="787"/>
-        <w:gridCol w:w="885"/>
-        <w:gridCol w:w="1559"/>
+        <w:gridCol w:w="743"/>
+        <w:gridCol w:w="709"/>
+        <w:gridCol w:w="714"/>
+        <w:gridCol w:w="708"/>
+        <w:gridCol w:w="1560"/>
       </w:tblGrid>
       <w:tr>
         <w:trPr>
           <w:gridAfter w:val="1"/>
-          <w:wAfter w:w="1559" w:type="dxa"/>
+          <w:wAfter w:w="1560" w:type="dxa"/>
           <w:trHeight w:val="531"/>
         </w:trPr>
         <w:tc>
           <w:tcPr>
             <w:tcW w:w="3079" w:type="dxa"/>
-            <w:tcBorders>
-              <w:top w:val="single" w:sz="8" w:space="0" w:color="auto"/>
-              <w:left w:val="single" w:sz="8" w:space="0" w:color="auto"/>
-              <w:bottom w:val="nil"/>
-              <w:right w:val="nil"/>
-            </w:tcBorders>
-            <w:shd w:val="clear" w:color="auto" w:fill="auto"/>
-            <w:noWrap/>
-            <w:vAlign w:val="bottom"/>
+            <w:noWrap/>
             <w:hideMark/>
           </w:tcPr>
           <w:p>
@@ -83,17 +79,9 @@
         </w:tc>
         <w:tc>
           <w:tcPr>
-            <w:tcW w:w="7968" w:type="dxa"/>
-            <w:gridSpan w:val="10"/>
-            <w:tcBorders>
-              <w:top w:val="single" w:sz="8" w:space="0" w:color="auto"/>
-              <w:left w:val="single" w:sz="8" w:space="0" w:color="auto"/>
-              <w:bottom w:val="single" w:sz="8" w:space="0" w:color="auto"/>
-              <w:right w:val="single" w:sz="8" w:space="0" w:color="000000"/>
-            </w:tcBorders>
-            <w:shd w:val="clear" w:color="auto" w:fill="auto"/>
-            <w:noWrap/>
-            <w:vAlign w:val="bottom"/>
+            <w:tcW w:w="9957" w:type="dxa"/>
+            <w:gridSpan w:val="13"/>
+            <w:noWrap/>
             <w:hideMark/>
           </w:tcPr>
           <w:p>
@@ -121,15 +109,7 @@
         <w:tc>
           <w:tcPr>
             <w:tcW w:w="3079" w:type="dxa"/>
-            <w:tcBorders>
-              <w:top w:val="single" w:sz="8" w:space="0" w:color="auto"/>
-              <w:left w:val="single" w:sz="8" w:space="0" w:color="auto"/>
-              <w:bottom w:val="single" w:sz="4" w:space="0" w:color="auto"/>
-              <w:right w:val="single" w:sz="8" w:space="0" w:color="auto"/>
-            </w:tcBorders>
-            <w:shd w:val="clear" w:color="auto" w:fill="auto"/>
-            <w:noWrap/>
-            <w:vAlign w:val="bottom"/>
+            <w:noWrap/>
             <w:hideMark/>
           </w:tcPr>
           <w:p>
@@ -151,15 +131,7 @@
         <w:tc>
           <w:tcPr>
             <w:tcW w:w="787" w:type="dxa"/>
-            <w:tcBorders>
-              <w:top w:val="nil"/>
-              <w:left w:val="nil"/>
-              <w:bottom w:val="single" w:sz="8" w:space="0" w:color="auto"/>
-              <w:right w:val="single" w:sz="4" w:space="0" w:color="auto"/>
-            </w:tcBorders>
-            <w:shd w:val="clear" w:color="auto" w:fill="auto"/>
-            <w:noWrap/>
-            <w:vAlign w:val="bottom"/>
+            <w:noWrap/>
             <w:hideMark/>
           </w:tcPr>
           <w:p>
@@ -189,15 +161,7 @@
         <w:tc>
           <w:tcPr>
             <w:tcW w:w="787" w:type="dxa"/>
-            <w:tcBorders>
-              <w:top w:val="nil"/>
-              <w:left w:val="nil"/>
-              <w:bottom w:val="single" w:sz="8" w:space="0" w:color="auto"/>
-              <w:right w:val="single" w:sz="4" w:space="0" w:color="auto"/>
-            </w:tcBorders>
-            <w:shd w:val="clear" w:color="auto" w:fill="auto"/>
-            <w:noWrap/>
-            <w:vAlign w:val="bottom"/>
+            <w:noWrap/>
             <w:hideMark/>
           </w:tcPr>
           <w:p>
@@ -227,15 +191,7 @@
         <w:tc>
           <w:tcPr>
             <w:tcW w:w="787" w:type="dxa"/>
-            <w:tcBorders>
-              <w:top w:val="nil"/>
-              <w:left w:val="nil"/>
-              <w:bottom w:val="single" w:sz="8" w:space="0" w:color="auto"/>
-              <w:right w:val="single" w:sz="4" w:space="0" w:color="auto"/>
-            </w:tcBorders>
-            <w:shd w:val="clear" w:color="auto" w:fill="auto"/>
-            <w:noWrap/>
-            <w:vAlign w:val="bottom"/>
+            <w:noWrap/>
             <w:hideMark/>
           </w:tcPr>
           <w:p>
@@ -265,15 +221,7 @@
         <w:tc>
           <w:tcPr>
             <w:tcW w:w="787" w:type="dxa"/>
-            <w:tcBorders>
-              <w:top w:val="nil"/>
-              <w:left w:val="nil"/>
-              <w:bottom w:val="single" w:sz="8" w:space="0" w:color="auto"/>
-              <w:right w:val="single" w:sz="4" w:space="0" w:color="auto"/>
-            </w:tcBorders>
-            <w:shd w:val="clear" w:color="auto" w:fill="auto"/>
-            <w:noWrap/>
-            <w:vAlign w:val="bottom"/>
+            <w:noWrap/>
             <w:hideMark/>
           </w:tcPr>
           <w:p>
@@ -303,15 +251,7 @@
         <w:tc>
           <w:tcPr>
             <w:tcW w:w="787" w:type="dxa"/>
-            <w:tcBorders>
-              <w:top w:val="nil"/>
-              <w:left w:val="nil"/>
-              <w:bottom w:val="single" w:sz="8" w:space="0" w:color="auto"/>
-              <w:right w:val="single" w:sz="4" w:space="0" w:color="auto"/>
-            </w:tcBorders>
-            <w:shd w:val="clear" w:color="auto" w:fill="auto"/>
-            <w:noWrap/>
-            <w:vAlign w:val="bottom"/>
+            <w:noWrap/>
             <w:hideMark/>
           </w:tcPr>
           <w:p>
@@ -341,15 +281,7 @@
         <w:tc>
           <w:tcPr>
             <w:tcW w:w="787" w:type="dxa"/>
-            <w:tcBorders>
-              <w:top w:val="nil"/>
-              <w:left w:val="nil"/>
-              <w:bottom w:val="single" w:sz="8" w:space="0" w:color="auto"/>
-              <w:right w:val="single" w:sz="4" w:space="0" w:color="auto"/>
-            </w:tcBorders>
-            <w:shd w:val="clear" w:color="auto" w:fill="auto"/>
-            <w:noWrap/>
-            <w:vAlign w:val="bottom"/>
+            <w:noWrap/>
             <w:hideMark/>
           </w:tcPr>
           <w:p>
@@ -379,15 +311,7 @@
         <w:tc>
           <w:tcPr>
             <w:tcW w:w="787" w:type="dxa"/>
-            <w:tcBorders>
-              <w:top w:val="nil"/>
-              <w:left w:val="nil"/>
-              <w:bottom w:val="single" w:sz="8" w:space="0" w:color="auto"/>
-              <w:right w:val="single" w:sz="4" w:space="0" w:color="auto"/>
-            </w:tcBorders>
-            <w:shd w:val="clear" w:color="auto" w:fill="auto"/>
-            <w:noWrap/>
-            <w:vAlign w:val="bottom"/>
+            <w:noWrap/>
             <w:hideMark/>
           </w:tcPr>
           <w:p>
@@ -417,15 +341,7 @@
         <w:tc>
           <w:tcPr>
             <w:tcW w:w="787" w:type="dxa"/>
-            <w:tcBorders>
-              <w:top w:val="nil"/>
-              <w:left w:val="nil"/>
-              <w:bottom w:val="single" w:sz="8" w:space="0" w:color="auto"/>
-              <w:right w:val="single" w:sz="4" w:space="0" w:color="auto"/>
-            </w:tcBorders>
-            <w:shd w:val="clear" w:color="auto" w:fill="auto"/>
-            <w:noWrap/>
-            <w:vAlign w:val="bottom"/>
+            <w:noWrap/>
             <w:hideMark/>
           </w:tcPr>
           <w:p>
@@ -455,15 +371,7 @@
         <w:tc>
           <w:tcPr>
             <w:tcW w:w="787" w:type="dxa"/>
-            <w:tcBorders>
-              <w:top w:val="nil"/>
-              <w:left w:val="nil"/>
-              <w:bottom w:val="single" w:sz="8" w:space="0" w:color="auto"/>
-              <w:right w:val="single" w:sz="4" w:space="0" w:color="auto"/>
-            </w:tcBorders>
-            <w:shd w:val="clear" w:color="auto" w:fill="auto"/>
-            <w:noWrap/>
-            <w:vAlign w:val="bottom"/>
+            <w:noWrap/>
             <w:hideMark/>
           </w:tcPr>
           <w:p>
@@ -492,16 +400,8 @@
         </w:tc>
         <w:tc>
           <w:tcPr>
-            <w:tcW w:w="885" w:type="dxa"/>
-            <w:tcBorders>
-              <w:top w:val="nil"/>
-              <w:left w:val="nil"/>
-              <w:bottom w:val="single" w:sz="8" w:space="0" w:color="auto"/>
-              <w:right w:val="single" w:sz="8" w:space="0" w:color="auto"/>
-            </w:tcBorders>
-            <w:shd w:val="clear" w:color="auto" w:fill="auto"/>
-            <w:noWrap/>
-            <w:vAlign w:val="bottom"/>
+            <w:tcW w:w="743" w:type="dxa"/>
+            <w:noWrap/>
             <w:hideMark/>
           </w:tcPr>
           <w:p>
@@ -530,14 +430,70 @@
         </w:tc>
         <w:tc>
           <w:tcPr>
-            <w:tcW w:w="1559" w:type="dxa"/>
-            <w:tcBorders>
-              <w:top w:val="single" w:sz="4" w:space="0" w:color="auto"/>
-              <w:bottom w:val="single" w:sz="4" w:space="0" w:color="auto"/>
-              <w:right w:val="single" w:sz="4" w:space="0" w:color="auto"/>
-            </w:tcBorders>
-            <w:shd w:val="clear" w:color="auto" w:fill="auto"/>
-            <w:vAlign w:val="center"/>
+            <w:tcW w:w="709" w:type="dxa"/>
+          </w:tcPr>
+          <w:p>
+            <w:pPr>
+              <w:jc w:val="center"/>
+              <w:rPr>
+                <w:rFonts w:eastAsia="Times New Roman" w:cstheme="minorHAnsi"/>
+                <w:szCs w:val="20"/>
+              </w:rPr>
+            </w:pPr>
+            <w:r>
+              <w:rPr>
+                <w:rFonts w:eastAsia="Times New Roman" w:cstheme="minorHAnsi"/>
+                <w:szCs w:val="20"/>
+              </w:rPr>
+              <w:t>T11</w:t>
+            </w:r>
+          </w:p>
+        </w:tc>
+        <w:tc>
+          <w:tcPr>
+            <w:tcW w:w="714" w:type="dxa"/>
+          </w:tcPr>
+          <w:p>
+            <w:pPr>
+              <w:jc w:val="center"/>
+              <w:rPr>
+                <w:rFonts w:eastAsia="Times New Roman" w:cstheme="minorHAnsi"/>
+                <w:szCs w:val="20"/>
+              </w:rPr>
+            </w:pPr>
+            <w:r>
+              <w:rPr>
+                <w:rFonts w:eastAsia="Times New Roman" w:cstheme="minorHAnsi"/>
+                <w:szCs w:val="20"/>
+              </w:rPr>
+              <w:t>T12</w:t>
+            </w:r>
+          </w:p>
+        </w:tc>
+        <w:tc>
+          <w:tcPr>
+            <w:tcW w:w="708" w:type="dxa"/>
+          </w:tcPr>
+          <w:p>
+            <w:pPr>
+              <w:jc w:val="center"/>
+              <w:rPr>
+                <w:rFonts w:eastAsia="Times New Roman" w:cstheme="minorHAnsi"/>
+                <w:szCs w:val="20"/>
+              </w:rPr>
+            </w:pPr>
+            <w:r>
+              <w:rPr>
+                <w:rFonts w:eastAsia="Times New Roman" w:cstheme="minorHAnsi"/>
+                <w:szCs w:val="20"/>
+              </w:rPr>
+              <w:t>T13</w:t>
+            </w:r>
+          </w:p>
+        </w:tc>
+        <w:tc>
+          <w:tcPr>
+            <w:tcW w:w="1560" w:type="dxa"/>
           </w:tcPr>
           <w:p>
             <w:pPr>
@@ -565,15 +521,7 @@
         <w:tc>
           <w:tcPr>
             <w:tcW w:w="3079" w:type="dxa"/>
-            <w:tcBorders>
-              <w:top w:val="nil"/>
-              <w:left w:val="single" w:sz="8" w:space="0" w:color="auto"/>
-              <w:bottom w:val="single" w:sz="4" w:space="0" w:color="auto"/>
-              <w:right w:val="single" w:sz="8" w:space="0" w:color="auto"/>
-            </w:tcBorders>
-            <w:shd w:val="clear" w:color="auto" w:fill="auto"/>
-            <w:noWrap/>
-            <w:vAlign w:val="bottom"/>
+            <w:noWrap/>
             <w:hideMark/>
           </w:tcPr>
           <w:p>
@@ -602,252 +550,226 @@
         <w:tc>
           <w:tcPr>
             <w:tcW w:w="787" w:type="dxa"/>
-            <w:tcBorders>
-              <w:top w:val="nil"/>
-              <w:left w:val="nil"/>
-              <w:bottom w:val="single" w:sz="4" w:space="0" w:color="auto"/>
-              <w:right w:val="single" w:sz="4" w:space="0" w:color="auto"/>
-            </w:tcBorders>
-            <w:shd w:val="clear" w:color="auto" w:fill="auto"/>
-            <w:noWrap/>
-            <w:vAlign w:val="bottom"/>
-            <w:hideMark/>
-          </w:tcPr>
-          <w:p>
-            <w:pPr>
-              <w:jc w:val="center"/>
-              <w:rPr>
-                <w:rFonts w:ascii="Calibri" w:eastAsia="Times New Roman" w:hAnsi="Calibri" w:cs="Calibri"/>
-                <w:color w:val="000000"/>
-              </w:rPr>
-            </w:pPr>
-          </w:p>
-        </w:tc>
-        <w:tc>
-          <w:tcPr>
-            <w:tcW w:w="787" w:type="dxa"/>
-            <w:tcBorders>
-              <w:top w:val="nil"/>
-              <w:left w:val="nil"/>
-              <w:bottom w:val="single" w:sz="4" w:space="0" w:color="auto"/>
-              <w:right w:val="single" w:sz="4" w:space="0" w:color="auto"/>
-            </w:tcBorders>
-            <w:shd w:val="clear" w:color="auto" w:fill="auto"/>
-            <w:noWrap/>
-            <w:vAlign w:val="bottom"/>
-            <w:hideMark/>
-          </w:tcPr>
-          <w:p>
-            <w:pPr>
-              <w:jc w:val="center"/>
-              <w:rPr>
-                <w:rFonts w:ascii="Calibri" w:eastAsia="Times New Roman" w:hAnsi="Calibri" w:cs="Calibri"/>
-                <w:color w:val="000000"/>
-              </w:rPr>
-            </w:pPr>
-          </w:p>
-        </w:tc>
-        <w:tc>
-          <w:tcPr>
-            <w:tcW w:w="787" w:type="dxa"/>
-            <w:tcBorders>
-              <w:top w:val="nil"/>
-              <w:left w:val="nil"/>
-              <w:bottom w:val="single" w:sz="4" w:space="0" w:color="auto"/>
-              <w:right w:val="single" w:sz="4" w:space="0" w:color="auto"/>
-            </w:tcBorders>
-            <w:shd w:val="clear" w:color="auto" w:fill="auto"/>
-            <w:noWrap/>
-            <w:vAlign w:val="bottom"/>
-            <w:hideMark/>
-          </w:tcPr>
-          <w:p>
-            <w:pPr>
-              <w:jc w:val="center"/>
-              <w:rPr>
-                <w:rFonts w:ascii="Calibri" w:eastAsia="Times New Roman" w:hAnsi="Calibri" w:cs="Calibri"/>
-                <w:color w:val="000000"/>
-              </w:rPr>
-            </w:pPr>
-          </w:p>
-        </w:tc>
-        <w:tc>
-          <w:tcPr>
-            <w:tcW w:w="787" w:type="dxa"/>
-            <w:tcBorders>
-              <w:top w:val="nil"/>
-              <w:left w:val="nil"/>
-              <w:bottom w:val="single" w:sz="4" w:space="0" w:color="auto"/>
-              <w:right w:val="single" w:sz="4" w:space="0" w:color="auto"/>
-            </w:tcBorders>
-            <w:shd w:val="clear" w:color="auto" w:fill="auto"/>
-            <w:noWrap/>
-            <w:vAlign w:val="bottom"/>
-            <w:hideMark/>
-          </w:tcPr>
-          <w:p>
-            <w:pPr>
-              <w:jc w:val="center"/>
-              <w:rPr>
-                <w:rFonts w:ascii="Calibri" w:eastAsia="Times New Roman" w:hAnsi="Calibri" w:cs="Calibri"/>
-                <w:color w:val="000000"/>
-              </w:rPr>
-            </w:pPr>
-          </w:p>
-        </w:tc>
-        <w:tc>
-          <w:tcPr>
-            <w:tcW w:w="787" w:type="dxa"/>
-            <w:tcBorders>
-              <w:top w:val="nil"/>
-              <w:left w:val="nil"/>
-              <w:bottom w:val="single" w:sz="4" w:space="0" w:color="auto"/>
-              <w:right w:val="single" w:sz="4" w:space="0" w:color="auto"/>
-            </w:tcBorders>
-            <w:shd w:val="clear" w:color="auto" w:fill="auto"/>
-            <w:noWrap/>
-            <w:vAlign w:val="bottom"/>
-            <w:hideMark/>
-          </w:tcPr>
-          <w:p>
-            <w:pPr>
-              <w:jc w:val="center"/>
-              <w:rPr>
-                <w:rFonts w:ascii="Calibri" w:eastAsia="Times New Roman" w:hAnsi="Calibri" w:cs="Calibri"/>
-                <w:color w:val="000000"/>
-              </w:rPr>
-            </w:pPr>
-          </w:p>
-        </w:tc>
-        <w:tc>
-          <w:tcPr>
-            <w:tcW w:w="787" w:type="dxa"/>
-            <w:tcBorders>
-              <w:top w:val="nil"/>
-              <w:left w:val="nil"/>
-              <w:bottom w:val="single" w:sz="4" w:space="0" w:color="auto"/>
-              <w:right w:val="single" w:sz="4" w:space="0" w:color="auto"/>
-            </w:tcBorders>
-            <w:shd w:val="clear" w:color="auto" w:fill="auto"/>
-            <w:noWrap/>
-            <w:vAlign w:val="bottom"/>
-            <w:hideMark/>
-          </w:tcPr>
-          <w:p>
-            <w:pPr>
-              <w:jc w:val="center"/>
-              <w:rPr>
-                <w:rFonts w:ascii="Calibri" w:eastAsia="Times New Roman" w:hAnsi="Calibri" w:cs="Calibri"/>
-                <w:color w:val="000000"/>
-              </w:rPr>
-            </w:pPr>
-          </w:p>
-        </w:tc>
-        <w:tc>
-          <w:tcPr>
-            <w:tcW w:w="787" w:type="dxa"/>
-            <w:tcBorders>
-              <w:top w:val="nil"/>
-              <w:left w:val="nil"/>
-              <w:bottom w:val="single" w:sz="4" w:space="0" w:color="auto"/>
-              <w:right w:val="single" w:sz="4" w:space="0" w:color="auto"/>
-            </w:tcBorders>
-            <w:shd w:val="clear" w:color="auto" w:fill="auto"/>
-            <w:noWrap/>
-            <w:vAlign w:val="bottom"/>
-            <w:hideMark/>
-          </w:tcPr>
-          <w:p>
-            <w:pPr>
-              <w:jc w:val="center"/>
-              <w:rPr>
-                <w:rFonts w:ascii="Calibri" w:eastAsia="Times New Roman" w:hAnsi="Calibri" w:cs="Calibri"/>
-                <w:color w:val="000000"/>
-              </w:rPr>
-            </w:pPr>
-          </w:p>
-        </w:tc>
-        <w:tc>
-          <w:tcPr>
-            <w:tcW w:w="787" w:type="dxa"/>
-            <w:tcBorders>
-              <w:top w:val="nil"/>
-              <w:left w:val="nil"/>
-              <w:bottom w:val="single" w:sz="4" w:space="0" w:color="auto"/>
-              <w:right w:val="single" w:sz="4" w:space="0" w:color="auto"/>
-            </w:tcBorders>
-            <w:shd w:val="clear" w:color="auto" w:fill="auto"/>
-            <w:noWrap/>
-            <w:vAlign w:val="bottom"/>
-            <w:hideMark/>
-          </w:tcPr>
-          <w:p>
-            <w:pPr>
-              <w:jc w:val="center"/>
-              <w:rPr>
-                <w:rFonts w:ascii="Calibri" w:eastAsia="Times New Roman" w:hAnsi="Calibri" w:cs="Calibri"/>
-                <w:color w:val="000000"/>
-              </w:rPr>
-            </w:pPr>
-          </w:p>
-        </w:tc>
-        <w:tc>
-          <w:tcPr>
-            <w:tcW w:w="787" w:type="dxa"/>
-            <w:tcBorders>
-              <w:top w:val="nil"/>
-              <w:left w:val="nil"/>
-              <w:bottom w:val="single" w:sz="4" w:space="0" w:color="auto"/>
-              <w:right w:val="single" w:sz="4" w:space="0" w:color="auto"/>
-            </w:tcBorders>
-            <w:shd w:val="clear" w:color="auto" w:fill="auto"/>
-            <w:noWrap/>
-            <w:vAlign w:val="bottom"/>
-            <w:hideMark/>
-          </w:tcPr>
-          <w:p>
-            <w:pPr>
-              <w:jc w:val="center"/>
-              <w:rPr>
-                <w:rFonts w:ascii="Calibri" w:eastAsia="Times New Roman" w:hAnsi="Calibri" w:cs="Calibri"/>
-                <w:color w:val="000000"/>
-              </w:rPr>
-            </w:pPr>
-          </w:p>
-        </w:tc>
-        <w:tc>
-          <w:tcPr>
-            <w:tcW w:w="885" w:type="dxa"/>
-            <w:tcBorders>
-              <w:top w:val="nil"/>
-              <w:left w:val="nil"/>
-              <w:bottom w:val="single" w:sz="4" w:space="0" w:color="auto"/>
-              <w:right w:val="single" w:sz="8" w:space="0" w:color="auto"/>
-            </w:tcBorders>
-            <w:shd w:val="clear" w:color="auto" w:fill="auto"/>
-            <w:noWrap/>
-            <w:vAlign w:val="bottom"/>
-            <w:hideMark/>
-          </w:tcPr>
-          <w:p>
-            <w:pPr>
-              <w:jc w:val="center"/>
-              <w:rPr>
-                <w:rFonts w:ascii="Calibri" w:eastAsia="Times New Roman" w:hAnsi="Calibri" w:cs="Calibri"/>
-                <w:color w:val="000000"/>
-              </w:rPr>
-            </w:pPr>
-          </w:p>
-        </w:tc>
-        <w:tc>
-          <w:tcPr>
-            <w:tcW w:w="1559" w:type="dxa"/>
-            <w:tcBorders>
-              <w:top w:val="single" w:sz="4" w:space="0" w:color="auto"/>
-              <w:bottom w:val="single" w:sz="4" w:space="0" w:color="auto"/>
-              <w:right w:val="single" w:sz="4" w:space="0" w:color="auto"/>
-            </w:tcBorders>
-            <w:shd w:val="clear" w:color="auto" w:fill="auto"/>
+            <w:noWrap/>
+            <w:hideMark/>
+          </w:tcPr>
+          <w:p>
+            <w:pPr>
+              <w:jc w:val="center"/>
+              <w:rPr>
+                <w:rFonts w:ascii="Calibri" w:eastAsia="Times New Roman" w:hAnsi="Calibri" w:cs="Calibri"/>
+                <w:color w:val="000000"/>
+              </w:rPr>
+            </w:pPr>
+            <w:r>
+              <w:sym w:font="Symbol" w:char="F0D6"/>
+            </w:r>
+          </w:p>
+        </w:tc>
+        <w:tc>
+          <w:tcPr>
+            <w:tcW w:w="787" w:type="dxa"/>
+            <w:noWrap/>
+            <w:hideMark/>
+          </w:tcPr>
+          <w:p>
+            <w:pPr>
+              <w:jc w:val="center"/>
+              <w:rPr>
+                <w:rFonts w:ascii="Calibri" w:eastAsia="Times New Roman" w:hAnsi="Calibri" w:cs="Calibri"/>
+                <w:color w:val="000000"/>
+              </w:rPr>
+            </w:pPr>
+            <w:r>
+              <w:sym w:font="Symbol" w:char="F0D6"/>
+            </w:r>
+          </w:p>
+        </w:tc>
+        <w:tc>
+          <w:tcPr>
+            <w:tcW w:w="787" w:type="dxa"/>
+            <w:noWrap/>
+            <w:hideMark/>
+          </w:tcPr>
+          <w:p>
+            <w:pPr>
+              <w:jc w:val="center"/>
+              <w:rPr>
+                <w:rFonts w:ascii="Calibri" w:eastAsia="Times New Roman" w:hAnsi="Calibri" w:cs="Calibri"/>
+                <w:color w:val="000000"/>
+              </w:rPr>
+            </w:pPr>
+            <w:r>
+              <w:sym w:font="Symbol" w:char="F0D6"/>
+            </w:r>
+          </w:p>
+        </w:tc>
+        <w:tc>
+          <w:tcPr>
+            <w:tcW w:w="787" w:type="dxa"/>
+            <w:noWrap/>
+            <w:hideMark/>
+          </w:tcPr>
+          <w:p>
+            <w:pPr>
+              <w:jc w:val="center"/>
+              <w:rPr>
+                <w:rFonts w:ascii="Calibri" w:eastAsia="Times New Roman" w:hAnsi="Calibri" w:cs="Calibri"/>
+                <w:color w:val="000000"/>
+              </w:rPr>
+            </w:pPr>
+            <w:r>
+              <w:sym w:font="Symbol" w:char="F0D6"/>
+            </w:r>
+          </w:p>
+        </w:tc>
+        <w:tc>
+          <w:tcPr>
+            <w:tcW w:w="787" w:type="dxa"/>
+            <w:noWrap/>
+            <w:hideMark/>
+          </w:tcPr>
+          <w:p>
+            <w:pPr>
+              <w:jc w:val="center"/>
+              <w:rPr>
+                <w:rFonts w:ascii="Calibri" w:eastAsia="Times New Roman" w:hAnsi="Calibri" w:cs="Calibri"/>
+                <w:color w:val="000000"/>
+              </w:rPr>
+            </w:pPr>
+            <w:r>
+              <w:sym w:font="Symbol" w:char="F0D6"/>
+            </w:r>
+          </w:p>
+        </w:tc>
+        <w:tc>
+          <w:tcPr>
+            <w:tcW w:w="787" w:type="dxa"/>
+            <w:noWrap/>
+            <w:hideMark/>
+          </w:tcPr>
+          <w:p>
+            <w:pPr>
+              <w:jc w:val="center"/>
+              <w:rPr>
+                <w:rFonts w:ascii="Calibri" w:eastAsia="Times New Roman" w:hAnsi="Calibri" w:cs="Calibri"/>
+                <w:color w:val="000000"/>
+              </w:rPr>
+            </w:pPr>
+            <w:r>
+              <w:sym w:font="Symbol" w:char="F0D6"/>
+            </w:r>
+          </w:p>
+        </w:tc>
+        <w:tc>
+          <w:tcPr>
+            <w:tcW w:w="787" w:type="dxa"/>
+            <w:noWrap/>
+            <w:hideMark/>
+          </w:tcPr>
+          <w:p>
+            <w:pPr>
+              <w:jc w:val="center"/>
+              <w:rPr>
+                <w:rFonts w:ascii="Calibri" w:eastAsia="Times New Roman" w:hAnsi="Calibri" w:cs="Calibri"/>
+                <w:color w:val="000000"/>
+              </w:rPr>
+            </w:pPr>
+          </w:p>
+        </w:tc>
+        <w:tc>
+          <w:tcPr>
+            <w:tcW w:w="787" w:type="dxa"/>
+            <w:noWrap/>
+            <w:hideMark/>
+          </w:tcPr>
+          <w:p>
+            <w:pPr>
+              <w:jc w:val="center"/>
+              <w:rPr>
+                <w:rFonts w:ascii="Calibri" w:eastAsia="Times New Roman" w:hAnsi="Calibri" w:cs="Calibri"/>
+                <w:color w:val="000000"/>
+              </w:rPr>
+            </w:pPr>
+          </w:p>
+        </w:tc>
+        <w:tc>
+          <w:tcPr>
+            <w:tcW w:w="787" w:type="dxa"/>
+            <w:noWrap/>
+            <w:hideMark/>
+          </w:tcPr>
+          <w:p>
+            <w:pPr>
+              <w:jc w:val="center"/>
+              <w:rPr>
+                <w:rFonts w:ascii="Calibri" w:eastAsia="Times New Roman" w:hAnsi="Calibri" w:cs="Calibri"/>
+                <w:color w:val="000000"/>
+              </w:rPr>
+            </w:pPr>
+          </w:p>
+        </w:tc>
+        <w:tc>
+          <w:tcPr>
+            <w:tcW w:w="743" w:type="dxa"/>
+            <w:noWrap/>
+            <w:hideMark/>
+          </w:tcPr>
+          <w:p>
+            <w:pPr>
+              <w:jc w:val="center"/>
+              <w:rPr>
+                <w:rFonts w:ascii="Calibri" w:eastAsia="Times New Roman" w:hAnsi="Calibri" w:cs="Calibri"/>
+                <w:color w:val="000000"/>
+              </w:rPr>
+            </w:pPr>
+          </w:p>
+        </w:tc>
+        <w:tc>
+          <w:tcPr>
+            <w:tcW w:w="709" w:type="dxa"/>
+          </w:tcPr>
+          <w:p>
+            <w:pPr>
+              <w:rPr>
+                <w:rFonts w:ascii="Times New Roman" w:eastAsia="Times New Roman" w:hAnsi="Times New Roman" w:cs="Times New Roman"/>
+                <w:sz w:val="20"/>
+                <w:szCs w:val="20"/>
+              </w:rPr>
+            </w:pPr>
+          </w:p>
+        </w:tc>
+        <w:tc>
+          <w:tcPr>
+            <w:tcW w:w="714" w:type="dxa"/>
+          </w:tcPr>
+          <w:p>
+            <w:pPr>
+              <w:rPr>
+                <w:rFonts w:ascii="Times New Roman" w:eastAsia="Times New Roman" w:hAnsi="Times New Roman" w:cs="Times New Roman"/>
+                <w:sz w:val="20"/>
+                <w:szCs w:val="20"/>
+              </w:rPr>
+            </w:pPr>
+          </w:p>
+        </w:tc>
+        <w:tc>
+          <w:tcPr>
+            <w:tcW w:w="708" w:type="dxa"/>
+          </w:tcPr>
+          <w:p>
+            <w:pPr>
+              <w:rPr>
+                <w:rFonts w:ascii="Times New Roman" w:eastAsia="Times New Roman" w:hAnsi="Times New Roman" w:cs="Times New Roman"/>
+                <w:sz w:val="20"/>
+                <w:szCs w:val="20"/>
+              </w:rPr>
+            </w:pPr>
+          </w:p>
+        </w:tc>
+        <w:tc>
+          <w:tcPr>
+            <w:tcW w:w="1560" w:type="dxa"/>
           </w:tcPr>
           <w:p>
             <w:pPr>
@@ -875,15 +797,7 @@
         <w:tc>
           <w:tcPr>
             <w:tcW w:w="3079" w:type="dxa"/>
-            <w:tcBorders>
-              <w:top w:val="nil"/>
-              <w:left w:val="single" w:sz="8" w:space="0" w:color="auto"/>
-              <w:bottom w:val="single" w:sz="4" w:space="0" w:color="auto"/>
-              <w:right w:val="single" w:sz="8" w:space="0" w:color="auto"/>
-            </w:tcBorders>
-            <w:shd w:val="clear" w:color="auto" w:fill="auto"/>
-            <w:noWrap/>
-            <w:vAlign w:val="bottom"/>
+            <w:noWrap/>
             <w:hideMark/>
           </w:tcPr>
           <w:p>
@@ -905,259 +819,188 @@
                 <w:rFonts w:ascii="Calibri" w:eastAsia="Times New Roman" w:hAnsi="Calibri" w:cs="Calibri"/>
                 <w:color w:val="000000"/>
               </w:rPr>
-              <w:t>Kamil Lukomski</w:t>
-            </w:r>
-          </w:p>
-        </w:tc>
-        <w:tc>
-          <w:tcPr>
-            <w:tcW w:w="787" w:type="dxa"/>
-            <w:tcBorders>
-              <w:top w:val="nil"/>
-              <w:left w:val="nil"/>
-              <w:bottom w:val="single" w:sz="4" w:space="0" w:color="auto"/>
-              <w:right w:val="single" w:sz="4" w:space="0" w:color="auto"/>
-            </w:tcBorders>
-            <w:shd w:val="clear" w:color="auto" w:fill="auto"/>
-            <w:noWrap/>
-            <w:vAlign w:val="bottom"/>
-            <w:hideMark/>
-          </w:tcPr>
-          <w:p>
-            <w:pPr>
-              <w:jc w:val="center"/>
-              <w:rPr>
-                <w:rFonts w:ascii="Calibri" w:eastAsia="Times New Roman" w:hAnsi="Calibri" w:cs="Calibri"/>
-                <w:color w:val="000000"/>
-              </w:rPr>
-            </w:pPr>
-          </w:p>
-        </w:tc>
-        <w:tc>
-          <w:tcPr>
-            <w:tcW w:w="787" w:type="dxa"/>
-            <w:tcBorders>
-              <w:top w:val="nil"/>
-              <w:left w:val="nil"/>
-              <w:bottom w:val="single" w:sz="4" w:space="0" w:color="auto"/>
-              <w:right w:val="single" w:sz="4" w:space="0" w:color="auto"/>
-            </w:tcBorders>
-            <w:shd w:val="clear" w:color="auto" w:fill="auto"/>
-            <w:noWrap/>
-            <w:vAlign w:val="bottom"/>
-            <w:hideMark/>
-          </w:tcPr>
-          <w:p>
-            <w:pPr>
-              <w:jc w:val="center"/>
-              <w:rPr>
-                <w:rFonts w:ascii="Calibri" w:eastAsia="Times New Roman" w:hAnsi="Calibri" w:cs="Calibri"/>
-                <w:color w:val="000000"/>
-              </w:rPr>
-            </w:pPr>
-          </w:p>
-        </w:tc>
-        <w:tc>
-          <w:tcPr>
-            <w:tcW w:w="787" w:type="dxa"/>
-            <w:tcBorders>
-              <w:top w:val="nil"/>
-              <w:left w:val="nil"/>
-              <w:bottom w:val="single" w:sz="4" w:space="0" w:color="auto"/>
-              <w:right w:val="single" w:sz="4" w:space="0" w:color="auto"/>
-            </w:tcBorders>
-            <w:shd w:val="clear" w:color="auto" w:fill="auto"/>
-            <w:noWrap/>
-            <w:vAlign w:val="bottom"/>
-            <w:hideMark/>
-          </w:tcPr>
-          <w:p>
-            <w:pPr>
-              <w:jc w:val="center"/>
-              <w:rPr>
-                <w:rFonts w:ascii="Calibri" w:eastAsia="Times New Roman" w:hAnsi="Calibri" w:cs="Calibri"/>
-                <w:color w:val="000000"/>
-              </w:rPr>
-            </w:pPr>
-          </w:p>
-        </w:tc>
-        <w:tc>
-          <w:tcPr>
-            <w:tcW w:w="787" w:type="dxa"/>
-            <w:tcBorders>
-              <w:top w:val="nil"/>
-              <w:left w:val="nil"/>
-              <w:bottom w:val="single" w:sz="4" w:space="0" w:color="auto"/>
-              <w:right w:val="single" w:sz="4" w:space="0" w:color="auto"/>
-            </w:tcBorders>
-            <w:shd w:val="clear" w:color="auto" w:fill="auto"/>
-            <w:noWrap/>
-            <w:vAlign w:val="bottom"/>
-            <w:hideMark/>
-          </w:tcPr>
-          <w:p>
-            <w:pPr>
-              <w:jc w:val="center"/>
-              <w:rPr>
-                <w:rFonts w:ascii="Calibri" w:eastAsia="Times New Roman" w:hAnsi="Calibri" w:cs="Calibri"/>
-                <w:color w:val="000000"/>
-              </w:rPr>
-            </w:pPr>
-          </w:p>
-        </w:tc>
-        <w:tc>
-          <w:tcPr>
-            <w:tcW w:w="787" w:type="dxa"/>
-            <w:tcBorders>
-              <w:top w:val="nil"/>
-              <w:left w:val="nil"/>
-              <w:bottom w:val="single" w:sz="4" w:space="0" w:color="auto"/>
-              <w:right w:val="single" w:sz="4" w:space="0" w:color="auto"/>
-            </w:tcBorders>
-            <w:shd w:val="clear" w:color="auto" w:fill="auto"/>
-            <w:noWrap/>
-            <w:vAlign w:val="bottom"/>
-            <w:hideMark/>
-          </w:tcPr>
-          <w:p>
-            <w:pPr>
-              <w:jc w:val="center"/>
-              <w:rPr>
-                <w:rFonts w:ascii="Calibri" w:eastAsia="Times New Roman" w:hAnsi="Calibri" w:cs="Calibri"/>
-                <w:color w:val="000000"/>
-              </w:rPr>
-            </w:pPr>
-          </w:p>
-        </w:tc>
-        <w:tc>
-          <w:tcPr>
-            <w:tcW w:w="787" w:type="dxa"/>
-            <w:tcBorders>
-              <w:top w:val="nil"/>
-              <w:left w:val="nil"/>
-              <w:bottom w:val="single" w:sz="4" w:space="0" w:color="auto"/>
-              <w:right w:val="single" w:sz="4" w:space="0" w:color="auto"/>
-            </w:tcBorders>
-            <w:shd w:val="clear" w:color="auto" w:fill="auto"/>
-            <w:noWrap/>
-            <w:vAlign w:val="bottom"/>
-            <w:hideMark/>
-          </w:tcPr>
-          <w:p>
-            <w:pPr>
-              <w:jc w:val="center"/>
-              <w:rPr>
-                <w:rFonts w:ascii="Calibri" w:eastAsia="Times New Roman" w:hAnsi="Calibri" w:cs="Calibri"/>
-                <w:color w:val="000000"/>
-              </w:rPr>
-            </w:pPr>
-          </w:p>
-        </w:tc>
-        <w:tc>
-          <w:tcPr>
-            <w:tcW w:w="787" w:type="dxa"/>
-            <w:tcBorders>
-              <w:top w:val="nil"/>
-              <w:left w:val="nil"/>
-              <w:bottom w:val="single" w:sz="4" w:space="0" w:color="auto"/>
-              <w:right w:val="single" w:sz="4" w:space="0" w:color="auto"/>
-            </w:tcBorders>
-            <w:shd w:val="clear" w:color="auto" w:fill="auto"/>
-            <w:noWrap/>
-            <w:vAlign w:val="bottom"/>
-            <w:hideMark/>
-          </w:tcPr>
-          <w:p>
-            <w:pPr>
-              <w:jc w:val="center"/>
-              <w:rPr>
-                <w:rFonts w:ascii="Calibri" w:eastAsia="Times New Roman" w:hAnsi="Calibri" w:cs="Calibri"/>
-                <w:color w:val="000000"/>
-              </w:rPr>
-            </w:pPr>
-          </w:p>
-        </w:tc>
-        <w:tc>
-          <w:tcPr>
-            <w:tcW w:w="787" w:type="dxa"/>
-            <w:tcBorders>
-              <w:top w:val="nil"/>
-              <w:left w:val="nil"/>
-              <w:bottom w:val="single" w:sz="4" w:space="0" w:color="auto"/>
-              <w:right w:val="single" w:sz="4" w:space="0" w:color="auto"/>
-            </w:tcBorders>
-            <w:shd w:val="clear" w:color="auto" w:fill="auto"/>
-            <w:noWrap/>
-            <w:vAlign w:val="bottom"/>
-            <w:hideMark/>
-          </w:tcPr>
-          <w:p>
-            <w:pPr>
-              <w:jc w:val="center"/>
-              <w:rPr>
-                <w:rFonts w:ascii="Calibri" w:eastAsia="Times New Roman" w:hAnsi="Calibri" w:cs="Calibri"/>
-                <w:color w:val="000000"/>
-              </w:rPr>
-            </w:pPr>
-          </w:p>
-        </w:tc>
-        <w:tc>
-          <w:tcPr>
-            <w:tcW w:w="787" w:type="dxa"/>
-            <w:tcBorders>
-              <w:top w:val="nil"/>
-              <w:left w:val="nil"/>
-              <w:bottom w:val="single" w:sz="4" w:space="0" w:color="auto"/>
-              <w:right w:val="single" w:sz="4" w:space="0" w:color="auto"/>
-            </w:tcBorders>
-            <w:shd w:val="clear" w:color="auto" w:fill="auto"/>
-            <w:noWrap/>
-            <w:vAlign w:val="bottom"/>
-            <w:hideMark/>
-          </w:tcPr>
-          <w:p>
-            <w:pPr>
-              <w:jc w:val="center"/>
-              <w:rPr>
-                <w:rFonts w:ascii="Calibri" w:eastAsia="Times New Roman" w:hAnsi="Calibri" w:cs="Calibri"/>
-                <w:color w:val="000000"/>
-              </w:rPr>
-            </w:pPr>
-          </w:p>
-        </w:tc>
-        <w:tc>
-          <w:tcPr>
-            <w:tcW w:w="885" w:type="dxa"/>
-            <w:tcBorders>
-              <w:top w:val="nil"/>
-              <w:left w:val="nil"/>
-              <w:bottom w:val="single" w:sz="4" w:space="0" w:color="auto"/>
-              <w:right w:val="single" w:sz="8" w:space="0" w:color="auto"/>
-            </w:tcBorders>
-            <w:shd w:val="clear" w:color="auto" w:fill="auto"/>
-            <w:noWrap/>
-            <w:vAlign w:val="bottom"/>
-            <w:hideMark/>
-          </w:tcPr>
-          <w:p>
-            <w:pPr>
-              <w:jc w:val="center"/>
-              <w:rPr>
-                <w:rFonts w:ascii="Calibri" w:eastAsia="Times New Roman" w:hAnsi="Calibri" w:cs="Calibri"/>
-                <w:color w:val="000000"/>
-              </w:rPr>
-            </w:pPr>
-          </w:p>
-        </w:tc>
-        <w:tc>
-          <w:tcPr>
-            <w:tcW w:w="1559" w:type="dxa"/>
-            <w:tcBorders>
-              <w:top w:val="single" w:sz="4" w:space="0" w:color="auto"/>
-              <w:bottom w:val="single" w:sz="4" w:space="0" w:color="auto"/>
-              <w:right w:val="single" w:sz="4" w:space="0" w:color="auto"/>
-            </w:tcBorders>
-            <w:shd w:val="clear" w:color="auto" w:fill="auto"/>
+              <w:t xml:space="preserve">Kamil </w:t>
+            </w:r>
+            <w:proofErr w:type="spellStart"/>
+            <w:r>
+              <w:rPr>
+                <w:rFonts w:ascii="Calibri" w:eastAsia="Times New Roman" w:hAnsi="Calibri" w:cs="Calibri"/>
+                <w:color w:val="000000"/>
+              </w:rPr>
+              <w:t>Lukomski</w:t>
+            </w:r>
+            <w:proofErr w:type="spellEnd"/>
+          </w:p>
+        </w:tc>
+        <w:tc>
+          <w:tcPr>
+            <w:tcW w:w="787" w:type="dxa"/>
+            <w:noWrap/>
+            <w:hideMark/>
+          </w:tcPr>
+          <w:p>
+            <w:pPr>
+              <w:jc w:val="center"/>
+              <w:rPr>
+                <w:rFonts w:ascii="Calibri" w:eastAsia="Times New Roman" w:hAnsi="Calibri" w:cs="Calibri"/>
+                <w:color w:val="000000"/>
+              </w:rPr>
+            </w:pPr>
+          </w:p>
+        </w:tc>
+        <w:tc>
+          <w:tcPr>
+            <w:tcW w:w="787" w:type="dxa"/>
+            <w:noWrap/>
+            <w:hideMark/>
+          </w:tcPr>
+          <w:p>
+            <w:pPr>
+              <w:jc w:val="center"/>
+              <w:rPr>
+                <w:rFonts w:ascii="Calibri" w:eastAsia="Times New Roman" w:hAnsi="Calibri" w:cs="Calibri"/>
+                <w:color w:val="000000"/>
+              </w:rPr>
+            </w:pPr>
+            <w:r>
+              <w:sym w:font="Symbol" w:char="F0D6"/>
+            </w:r>
+          </w:p>
+        </w:tc>
+        <w:tc>
+          <w:tcPr>
+            <w:tcW w:w="787" w:type="dxa"/>
+            <w:noWrap/>
+            <w:hideMark/>
+          </w:tcPr>
+          <w:p>
+            <w:pPr>
+              <w:jc w:val="center"/>
+              <w:rPr>
+                <w:rFonts w:ascii="Calibri" w:eastAsia="Times New Roman" w:hAnsi="Calibri" w:cs="Calibri"/>
+                <w:color w:val="000000"/>
+              </w:rPr>
+            </w:pPr>
+          </w:p>
+        </w:tc>
+        <w:tc>
+          <w:tcPr>
+            <w:tcW w:w="787" w:type="dxa"/>
+            <w:noWrap/>
+            <w:hideMark/>
+          </w:tcPr>
+          <w:p>
+            <w:pPr>
+              <w:jc w:val="center"/>
+              <w:rPr>
+                <w:rFonts w:ascii="Calibri" w:eastAsia="Times New Roman" w:hAnsi="Calibri" w:cs="Calibri"/>
+                <w:color w:val="000000"/>
+              </w:rPr>
+            </w:pPr>
+            <w:r>
+              <w:sym w:font="Symbol" w:char="F0D6"/>
+            </w:r>
+          </w:p>
+        </w:tc>
+        <w:tc>
+          <w:tcPr>
+            <w:tcW w:w="787" w:type="dxa"/>
+            <w:noWrap/>
+            <w:hideMark/>
+          </w:tcPr>
+          <w:p>
+            <w:pPr>
+              <w:jc w:val="center"/>
+              <w:rPr>
+                <w:rFonts w:ascii="Calibri" w:eastAsia="Times New Roman" w:hAnsi="Calibri" w:cs="Calibri"/>
+                <w:color w:val="000000"/>
+              </w:rPr>
+            </w:pPr>
+          </w:p>
+        </w:tc>
+        <w:tc>
+          <w:tcPr>
+            <w:tcW w:w="787" w:type="dxa"/>
+            <w:noWrap/>
+            <w:hideMark/>
+          </w:tcPr>
+          <w:p>
+            <w:pPr>
+              <w:jc w:val="center"/>
+              <w:rPr>
+                <w:rFonts w:ascii="Calibri" w:eastAsia="Times New Roman" w:hAnsi="Calibri" w:cs="Calibri"/>
+                <w:color w:val="000000"/>
+              </w:rPr>
+            </w:pPr>
+          </w:p>
+        </w:tc>
+        <w:tc>
+          <w:tcPr>
+            <w:tcW w:w="787" w:type="dxa"/>
+            <w:noWrap/>
+            <w:hideMark/>
+          </w:tcPr>
+          <w:p>
+            <w:pPr>
+              <w:jc w:val="center"/>
+              <w:rPr>
+                <w:rFonts w:ascii="Calibri" w:eastAsia="Times New Roman" w:hAnsi="Calibri" w:cs="Calibri"/>
+                <w:color w:val="000000"/>
+              </w:rPr>
+            </w:pPr>
+          </w:p>
+        </w:tc>
+        <w:tc>
+          <w:tcPr>
+            <w:tcW w:w="787" w:type="dxa"/>
+            <w:noWrap/>
+            <w:hideMark/>
+          </w:tcPr>
+          <w:p>
+            <w:pPr>
+              <w:jc w:val="center"/>
+              <w:rPr>
+                <w:rFonts w:ascii="Calibri" w:eastAsia="Times New Roman" w:hAnsi="Calibri" w:cs="Calibri"/>
+                <w:color w:val="000000"/>
+              </w:rPr>
+            </w:pPr>
+          </w:p>
+        </w:tc>
+        <w:tc>
+          <w:tcPr>
+            <w:tcW w:w="787" w:type="dxa"/>
+            <w:noWrap/>
+            <w:hideMark/>
+          </w:tcPr>
+          <w:p>
+            <w:pPr>
+              <w:jc w:val="center"/>
+              <w:rPr>
+                <w:rFonts w:ascii="Calibri" w:eastAsia="Times New Roman" w:hAnsi="Calibri" w:cs="Calibri"/>
+                <w:color w:val="000000"/>
+              </w:rPr>
+            </w:pPr>
+          </w:p>
+        </w:tc>
+        <w:tc>
+          <w:tcPr>
+            <w:tcW w:w="743" w:type="dxa"/>
+            <w:noWrap/>
+            <w:hideMark/>
+          </w:tcPr>
+          <w:p>
+            <w:pPr>
+              <w:jc w:val="center"/>
+              <w:rPr>
+                <w:rFonts w:ascii="Calibri" w:eastAsia="Times New Roman" w:hAnsi="Calibri" w:cs="Calibri"/>
+                <w:color w:val="000000"/>
+              </w:rPr>
+            </w:pPr>
+          </w:p>
+        </w:tc>
+        <w:tc>
+          <w:tcPr>
+            <w:tcW w:w="709" w:type="dxa"/>
           </w:tcPr>
           <w:p>
             <w:pPr>
@@ -1167,14 +1010,66 @@
                 <w:szCs w:val="20"/>
               </w:rPr>
             </w:pPr>
-            <w:r>
+          </w:p>
+        </w:tc>
+        <w:tc>
+          <w:tcPr>
+            <w:tcW w:w="714" w:type="dxa"/>
+          </w:tcPr>
+          <w:p>
+            <w:pPr>
               <w:rPr>
                 <w:rFonts w:ascii="Times New Roman" w:eastAsia="Times New Roman" w:hAnsi="Times New Roman" w:cs="Times New Roman"/>
                 <w:sz w:val="20"/>
                 <w:szCs w:val="20"/>
               </w:rPr>
-              <w:t>Kamil Lukomski</w:t>
-            </w:r>
+            </w:pPr>
+          </w:p>
+        </w:tc>
+        <w:tc>
+          <w:tcPr>
+            <w:tcW w:w="708" w:type="dxa"/>
+          </w:tcPr>
+          <w:p>
+            <w:pPr>
+              <w:rPr>
+                <w:rFonts w:ascii="Times New Roman" w:eastAsia="Times New Roman" w:hAnsi="Times New Roman" w:cs="Times New Roman"/>
+                <w:sz w:val="20"/>
+                <w:szCs w:val="20"/>
+              </w:rPr>
+            </w:pPr>
+          </w:p>
+        </w:tc>
+        <w:tc>
+          <w:tcPr>
+            <w:tcW w:w="1560" w:type="dxa"/>
+          </w:tcPr>
+          <w:p>
+            <w:pPr>
+              <w:rPr>
+                <w:rFonts w:ascii="Times New Roman" w:eastAsia="Times New Roman" w:hAnsi="Times New Roman" w:cs="Times New Roman"/>
+                <w:sz w:val="20"/>
+                <w:szCs w:val="20"/>
+              </w:rPr>
+            </w:pPr>
+            <w:r>
+              <w:rPr>
+                <w:rFonts w:ascii="Times New Roman" w:eastAsia="Times New Roman" w:hAnsi="Times New Roman" w:cs="Times New Roman"/>
+                <w:sz w:val="20"/>
+                <w:szCs w:val="20"/>
+              </w:rPr>
+              <w:t xml:space="preserve">Kamil </w:t>
+            </w:r>
+            <w:proofErr w:type="spellStart"/>
+            <w:r>
+              <w:rPr>
+                <w:rFonts w:ascii="Times New Roman" w:eastAsia="Times New Roman" w:hAnsi="Times New Roman" w:cs="Times New Roman"/>
+                <w:sz w:val="20"/>
+                <w:szCs w:val="20"/>
+              </w:rPr>
+              <w:t>Lukomski</w:t>
+            </w:r>
+            <w:proofErr w:type="spellEnd"/>
           </w:p>
         </w:tc>
       </w:tr>
@@ -1185,15 +1080,7 @@
         <w:tc>
           <w:tcPr>
             <w:tcW w:w="3079" w:type="dxa"/>
-            <w:tcBorders>
-              <w:top w:val="nil"/>
-              <w:left w:val="single" w:sz="8" w:space="0" w:color="auto"/>
-              <w:bottom w:val="single" w:sz="4" w:space="0" w:color="auto"/>
-              <w:right w:val="single" w:sz="8" w:space="0" w:color="auto"/>
-            </w:tcBorders>
-            <w:shd w:val="clear" w:color="auto" w:fill="auto"/>
-            <w:noWrap/>
-            <w:vAlign w:val="bottom"/>
+            <w:noWrap/>
           </w:tcPr>
           <w:p>
             <w:pPr>
@@ -1214,242 +1101,198 @@
         <w:tc>
           <w:tcPr>
             <w:tcW w:w="787" w:type="dxa"/>
-            <w:tcBorders>
-              <w:top w:val="nil"/>
-              <w:left w:val="nil"/>
-              <w:bottom w:val="single" w:sz="4" w:space="0" w:color="auto"/>
-              <w:right w:val="single" w:sz="4" w:space="0" w:color="auto"/>
-            </w:tcBorders>
-            <w:shd w:val="clear" w:color="auto" w:fill="auto"/>
-            <w:noWrap/>
-            <w:vAlign w:val="bottom"/>
-          </w:tcPr>
-          <w:p>
-            <w:pPr>
-              <w:jc w:val="center"/>
-              <w:rPr>
-                <w:rFonts w:ascii="Calibri" w:eastAsia="Times New Roman" w:hAnsi="Calibri" w:cs="Calibri"/>
-                <w:color w:val="000000"/>
-              </w:rPr>
-            </w:pPr>
-          </w:p>
-        </w:tc>
-        <w:tc>
-          <w:tcPr>
-            <w:tcW w:w="787" w:type="dxa"/>
-            <w:tcBorders>
-              <w:top w:val="nil"/>
-              <w:left w:val="nil"/>
-              <w:bottom w:val="single" w:sz="4" w:space="0" w:color="auto"/>
-              <w:right w:val="single" w:sz="4" w:space="0" w:color="auto"/>
-            </w:tcBorders>
-            <w:shd w:val="clear" w:color="auto" w:fill="auto"/>
-            <w:noWrap/>
-            <w:vAlign w:val="bottom"/>
-          </w:tcPr>
-          <w:p>
-            <w:pPr>
-              <w:jc w:val="center"/>
-              <w:rPr>
-                <w:rFonts w:ascii="Calibri" w:eastAsia="Times New Roman" w:hAnsi="Calibri" w:cs="Calibri"/>
-                <w:color w:val="000000"/>
-              </w:rPr>
-            </w:pPr>
-          </w:p>
-        </w:tc>
-        <w:tc>
-          <w:tcPr>
-            <w:tcW w:w="787" w:type="dxa"/>
-            <w:tcBorders>
-              <w:top w:val="nil"/>
-              <w:left w:val="nil"/>
-              <w:bottom w:val="single" w:sz="4" w:space="0" w:color="auto"/>
-              <w:right w:val="single" w:sz="4" w:space="0" w:color="auto"/>
-            </w:tcBorders>
-            <w:shd w:val="clear" w:color="auto" w:fill="auto"/>
-            <w:noWrap/>
-            <w:vAlign w:val="bottom"/>
-          </w:tcPr>
-          <w:p>
-            <w:pPr>
-              <w:jc w:val="center"/>
-              <w:rPr>
-                <w:rFonts w:ascii="Calibri" w:eastAsia="Times New Roman" w:hAnsi="Calibri" w:cs="Calibri"/>
-                <w:color w:val="000000"/>
-              </w:rPr>
-            </w:pPr>
-          </w:p>
-        </w:tc>
-        <w:tc>
-          <w:tcPr>
-            <w:tcW w:w="787" w:type="dxa"/>
-            <w:tcBorders>
-              <w:top w:val="nil"/>
-              <w:left w:val="nil"/>
-              <w:bottom w:val="single" w:sz="4" w:space="0" w:color="auto"/>
-              <w:right w:val="single" w:sz="4" w:space="0" w:color="auto"/>
-            </w:tcBorders>
-            <w:shd w:val="clear" w:color="auto" w:fill="auto"/>
-            <w:noWrap/>
-            <w:vAlign w:val="bottom"/>
-          </w:tcPr>
-          <w:p>
-            <w:pPr>
-              <w:jc w:val="center"/>
-              <w:rPr>
-                <w:rFonts w:ascii="Calibri" w:eastAsia="Times New Roman" w:hAnsi="Calibri" w:cs="Calibri"/>
-                <w:color w:val="000000"/>
-              </w:rPr>
-            </w:pPr>
-          </w:p>
-        </w:tc>
-        <w:tc>
-          <w:tcPr>
-            <w:tcW w:w="787" w:type="dxa"/>
-            <w:tcBorders>
-              <w:top w:val="nil"/>
-              <w:left w:val="nil"/>
-              <w:bottom w:val="single" w:sz="4" w:space="0" w:color="auto"/>
-              <w:right w:val="single" w:sz="4" w:space="0" w:color="auto"/>
-            </w:tcBorders>
-            <w:shd w:val="clear" w:color="auto" w:fill="auto"/>
-            <w:noWrap/>
-            <w:vAlign w:val="bottom"/>
-          </w:tcPr>
-          <w:p>
-            <w:pPr>
-              <w:jc w:val="center"/>
-              <w:rPr>
-                <w:rFonts w:ascii="Calibri" w:eastAsia="Times New Roman" w:hAnsi="Calibri" w:cs="Calibri"/>
-                <w:color w:val="000000"/>
-              </w:rPr>
-            </w:pPr>
-          </w:p>
-        </w:tc>
-        <w:tc>
-          <w:tcPr>
-            <w:tcW w:w="787" w:type="dxa"/>
-            <w:tcBorders>
-              <w:top w:val="nil"/>
-              <w:left w:val="nil"/>
-              <w:bottom w:val="single" w:sz="4" w:space="0" w:color="auto"/>
-              <w:right w:val="single" w:sz="4" w:space="0" w:color="auto"/>
-            </w:tcBorders>
-            <w:shd w:val="clear" w:color="auto" w:fill="auto"/>
-            <w:noWrap/>
-            <w:vAlign w:val="bottom"/>
-          </w:tcPr>
-          <w:p>
-            <w:pPr>
-              <w:jc w:val="center"/>
-              <w:rPr>
-                <w:rFonts w:ascii="Calibri" w:eastAsia="Times New Roman" w:hAnsi="Calibri" w:cs="Calibri"/>
-                <w:color w:val="000000"/>
-              </w:rPr>
-            </w:pPr>
-          </w:p>
-        </w:tc>
-        <w:tc>
-          <w:tcPr>
-            <w:tcW w:w="787" w:type="dxa"/>
-            <w:tcBorders>
-              <w:top w:val="nil"/>
-              <w:left w:val="nil"/>
-              <w:bottom w:val="single" w:sz="4" w:space="0" w:color="auto"/>
-              <w:right w:val="single" w:sz="4" w:space="0" w:color="auto"/>
-            </w:tcBorders>
-            <w:shd w:val="clear" w:color="auto" w:fill="auto"/>
-            <w:noWrap/>
-            <w:vAlign w:val="bottom"/>
-          </w:tcPr>
-          <w:p>
-            <w:pPr>
-              <w:jc w:val="center"/>
-              <w:rPr>
-                <w:rFonts w:ascii="Calibri" w:eastAsia="Times New Roman" w:hAnsi="Calibri" w:cs="Calibri"/>
-                <w:color w:val="000000"/>
-              </w:rPr>
-            </w:pPr>
-          </w:p>
-        </w:tc>
-        <w:tc>
-          <w:tcPr>
-            <w:tcW w:w="787" w:type="dxa"/>
-            <w:tcBorders>
-              <w:top w:val="nil"/>
-              <w:left w:val="nil"/>
-              <w:bottom w:val="single" w:sz="4" w:space="0" w:color="auto"/>
-              <w:right w:val="single" w:sz="4" w:space="0" w:color="auto"/>
-            </w:tcBorders>
-            <w:shd w:val="clear" w:color="auto" w:fill="auto"/>
-            <w:noWrap/>
-            <w:vAlign w:val="bottom"/>
-          </w:tcPr>
-          <w:p>
-            <w:pPr>
-              <w:jc w:val="center"/>
-              <w:rPr>
-                <w:rFonts w:ascii="Calibri" w:eastAsia="Times New Roman" w:hAnsi="Calibri" w:cs="Calibri"/>
-                <w:color w:val="000000"/>
-              </w:rPr>
-            </w:pPr>
-          </w:p>
-        </w:tc>
-        <w:tc>
-          <w:tcPr>
-            <w:tcW w:w="787" w:type="dxa"/>
-            <w:tcBorders>
-              <w:top w:val="nil"/>
-              <w:left w:val="nil"/>
-              <w:bottom w:val="single" w:sz="4" w:space="0" w:color="auto"/>
-              <w:right w:val="single" w:sz="4" w:space="0" w:color="auto"/>
-            </w:tcBorders>
-            <w:shd w:val="clear" w:color="auto" w:fill="auto"/>
-            <w:noWrap/>
-            <w:vAlign w:val="bottom"/>
-          </w:tcPr>
-          <w:p>
-            <w:pPr>
-              <w:jc w:val="center"/>
-              <w:rPr>
-                <w:rFonts w:ascii="Calibri" w:eastAsia="Times New Roman" w:hAnsi="Calibri" w:cs="Calibri"/>
-                <w:color w:val="000000"/>
-              </w:rPr>
-            </w:pPr>
-          </w:p>
-        </w:tc>
-        <w:tc>
-          <w:tcPr>
-            <w:tcW w:w="885" w:type="dxa"/>
-            <w:tcBorders>
-              <w:top w:val="nil"/>
-              <w:left w:val="nil"/>
-              <w:bottom w:val="single" w:sz="4" w:space="0" w:color="auto"/>
-              <w:right w:val="single" w:sz="8" w:space="0" w:color="auto"/>
-            </w:tcBorders>
-            <w:shd w:val="clear" w:color="auto" w:fill="auto"/>
-            <w:noWrap/>
-            <w:vAlign w:val="bottom"/>
-          </w:tcPr>
-          <w:p>
-            <w:pPr>
-              <w:jc w:val="center"/>
-              <w:rPr>
-                <w:rFonts w:ascii="Calibri" w:eastAsia="Times New Roman" w:hAnsi="Calibri" w:cs="Calibri"/>
-                <w:color w:val="000000"/>
-              </w:rPr>
-            </w:pPr>
-          </w:p>
-        </w:tc>
-        <w:tc>
-          <w:tcPr>
-            <w:tcW w:w="1559" w:type="dxa"/>
-            <w:tcBorders>
-              <w:top w:val="single" w:sz="4" w:space="0" w:color="auto"/>
-              <w:bottom w:val="single" w:sz="4" w:space="0" w:color="auto"/>
-              <w:right w:val="single" w:sz="4" w:space="0" w:color="auto"/>
-            </w:tcBorders>
-            <w:shd w:val="clear" w:color="auto" w:fill="auto"/>
+            <w:noWrap/>
+          </w:tcPr>
+          <w:p>
+            <w:pPr>
+              <w:jc w:val="center"/>
+              <w:rPr>
+                <w:rFonts w:ascii="Calibri" w:eastAsia="Times New Roman" w:hAnsi="Calibri" w:cs="Calibri"/>
+                <w:color w:val="000000"/>
+              </w:rPr>
+            </w:pPr>
+          </w:p>
+        </w:tc>
+        <w:tc>
+          <w:tcPr>
+            <w:tcW w:w="787" w:type="dxa"/>
+            <w:noWrap/>
+          </w:tcPr>
+          <w:p>
+            <w:pPr>
+              <w:jc w:val="center"/>
+              <w:rPr>
+                <w:rFonts w:ascii="Calibri" w:eastAsia="Times New Roman" w:hAnsi="Calibri" w:cs="Calibri"/>
+                <w:color w:val="000000"/>
+              </w:rPr>
+            </w:pPr>
+          </w:p>
+        </w:tc>
+        <w:tc>
+          <w:tcPr>
+            <w:tcW w:w="787" w:type="dxa"/>
+            <w:noWrap/>
+          </w:tcPr>
+          <w:p>
+            <w:pPr>
+              <w:jc w:val="center"/>
+              <w:rPr>
+                <w:rFonts w:ascii="Calibri" w:eastAsia="Times New Roman" w:hAnsi="Calibri" w:cs="Calibri"/>
+                <w:color w:val="000000"/>
+              </w:rPr>
+            </w:pPr>
+          </w:p>
+        </w:tc>
+        <w:tc>
+          <w:tcPr>
+            <w:tcW w:w="787" w:type="dxa"/>
+            <w:noWrap/>
+          </w:tcPr>
+          <w:p>
+            <w:pPr>
+              <w:jc w:val="center"/>
+              <w:rPr>
+                <w:rFonts w:ascii="Calibri" w:eastAsia="Times New Roman" w:hAnsi="Calibri" w:cs="Calibri"/>
+                <w:color w:val="000000"/>
+              </w:rPr>
+            </w:pPr>
+          </w:p>
+        </w:tc>
+        <w:tc>
+          <w:tcPr>
+            <w:tcW w:w="787" w:type="dxa"/>
+            <w:noWrap/>
+          </w:tcPr>
+          <w:p>
+            <w:pPr>
+              <w:jc w:val="center"/>
+              <w:rPr>
+                <w:rFonts w:ascii="Calibri" w:eastAsia="Times New Roman" w:hAnsi="Calibri" w:cs="Calibri"/>
+                <w:color w:val="000000"/>
+              </w:rPr>
+            </w:pPr>
+          </w:p>
+        </w:tc>
+        <w:tc>
+          <w:tcPr>
+            <w:tcW w:w="787" w:type="dxa"/>
+            <w:noWrap/>
+          </w:tcPr>
+          <w:p>
+            <w:pPr>
+              <w:jc w:val="center"/>
+              <w:rPr>
+                <w:rFonts w:ascii="Calibri" w:eastAsia="Times New Roman" w:hAnsi="Calibri" w:cs="Calibri"/>
+                <w:color w:val="000000"/>
+              </w:rPr>
+            </w:pPr>
+          </w:p>
+        </w:tc>
+        <w:tc>
+          <w:tcPr>
+            <w:tcW w:w="787" w:type="dxa"/>
+            <w:noWrap/>
+          </w:tcPr>
+          <w:p>
+            <w:pPr>
+              <w:jc w:val="center"/>
+              <w:rPr>
+                <w:rFonts w:ascii="Calibri" w:eastAsia="Times New Roman" w:hAnsi="Calibri" w:cs="Calibri"/>
+                <w:color w:val="000000"/>
+              </w:rPr>
+            </w:pPr>
+          </w:p>
+        </w:tc>
+        <w:tc>
+          <w:tcPr>
+            <w:tcW w:w="787" w:type="dxa"/>
+            <w:noWrap/>
+          </w:tcPr>
+          <w:p>
+            <w:pPr>
+              <w:jc w:val="center"/>
+              <w:rPr>
+                <w:rFonts w:ascii="Calibri" w:eastAsia="Times New Roman" w:hAnsi="Calibri" w:cs="Calibri"/>
+                <w:color w:val="000000"/>
+              </w:rPr>
+            </w:pPr>
+          </w:p>
+        </w:tc>
+        <w:tc>
+          <w:tcPr>
+            <w:tcW w:w="787" w:type="dxa"/>
+            <w:noWrap/>
+          </w:tcPr>
+          <w:p>
+            <w:pPr>
+              <w:jc w:val="center"/>
+              <w:rPr>
+                <w:rFonts w:ascii="Calibri" w:eastAsia="Times New Roman" w:hAnsi="Calibri" w:cs="Calibri"/>
+                <w:color w:val="000000"/>
+              </w:rPr>
+            </w:pPr>
+          </w:p>
+        </w:tc>
+        <w:tc>
+          <w:tcPr>
+            <w:tcW w:w="743" w:type="dxa"/>
+            <w:noWrap/>
+          </w:tcPr>
+          <w:p>
+            <w:pPr>
+              <w:jc w:val="center"/>
+              <w:rPr>
+                <w:rFonts w:ascii="Calibri" w:eastAsia="Times New Roman" w:hAnsi="Calibri" w:cs="Calibri"/>
+                <w:color w:val="000000"/>
+              </w:rPr>
+            </w:pPr>
+          </w:p>
+        </w:tc>
+        <w:tc>
+          <w:tcPr>
+            <w:tcW w:w="709" w:type="dxa"/>
+          </w:tcPr>
+          <w:p>
+            <w:pPr>
+              <w:rPr>
+                <w:rFonts w:ascii="Times New Roman" w:eastAsia="Times New Roman" w:hAnsi="Times New Roman" w:cs="Times New Roman"/>
+                <w:sz w:val="20"/>
+                <w:szCs w:val="20"/>
+              </w:rPr>
+            </w:pPr>
+          </w:p>
+        </w:tc>
+        <w:tc>
+          <w:tcPr>
+            <w:tcW w:w="714" w:type="dxa"/>
+          </w:tcPr>
+          <w:p>
+            <w:pPr>
+              <w:rPr>
+                <w:rFonts w:ascii="Times New Roman" w:eastAsia="Times New Roman" w:hAnsi="Times New Roman" w:cs="Times New Roman"/>
+                <w:sz w:val="20"/>
+                <w:szCs w:val="20"/>
+              </w:rPr>
+            </w:pPr>
+          </w:p>
+        </w:tc>
+        <w:tc>
+          <w:tcPr>
+            <w:tcW w:w="708" w:type="dxa"/>
+          </w:tcPr>
+          <w:p>
+            <w:pPr>
+              <w:rPr>
+                <w:rFonts w:ascii="Times New Roman" w:eastAsia="Times New Roman" w:hAnsi="Times New Roman" w:cs="Times New Roman"/>
+                <w:sz w:val="20"/>
+                <w:szCs w:val="20"/>
+              </w:rPr>
+            </w:pPr>
+          </w:p>
+        </w:tc>
+        <w:tc>
+          <w:tcPr>
+            <w:tcW w:w="1560" w:type="dxa"/>
           </w:tcPr>
           <w:p>
             <w:pPr>
@@ -1469,15 +1312,7 @@
         <w:tc>
           <w:tcPr>
             <w:tcW w:w="3079" w:type="dxa"/>
-            <w:tcBorders>
-              <w:top w:val="nil"/>
-              <w:left w:val="single" w:sz="8" w:space="0" w:color="auto"/>
-              <w:bottom w:val="single" w:sz="4" w:space="0" w:color="auto"/>
-              <w:right w:val="single" w:sz="8" w:space="0" w:color="auto"/>
-            </w:tcBorders>
-            <w:shd w:val="clear" w:color="auto" w:fill="auto"/>
-            <w:noWrap/>
-            <w:vAlign w:val="bottom"/>
+            <w:noWrap/>
           </w:tcPr>
           <w:p>
             <w:pPr>
@@ -1498,242 +1333,201 @@
         <w:tc>
           <w:tcPr>
             <w:tcW w:w="787" w:type="dxa"/>
-            <w:tcBorders>
-              <w:top w:val="nil"/>
-              <w:left w:val="nil"/>
-              <w:bottom w:val="single" w:sz="4" w:space="0" w:color="auto"/>
-              <w:right w:val="single" w:sz="4" w:space="0" w:color="auto"/>
-            </w:tcBorders>
-            <w:shd w:val="clear" w:color="auto" w:fill="auto"/>
-            <w:noWrap/>
-            <w:vAlign w:val="bottom"/>
-          </w:tcPr>
-          <w:p>
-            <w:pPr>
-              <w:jc w:val="center"/>
-              <w:rPr>
-                <w:rFonts w:ascii="Calibri" w:eastAsia="Times New Roman" w:hAnsi="Calibri" w:cs="Calibri"/>
-                <w:color w:val="000000"/>
-              </w:rPr>
-            </w:pPr>
-          </w:p>
-        </w:tc>
-        <w:tc>
-          <w:tcPr>
-            <w:tcW w:w="787" w:type="dxa"/>
-            <w:tcBorders>
-              <w:top w:val="nil"/>
-              <w:left w:val="nil"/>
-              <w:bottom w:val="single" w:sz="4" w:space="0" w:color="auto"/>
-              <w:right w:val="single" w:sz="4" w:space="0" w:color="auto"/>
-            </w:tcBorders>
-            <w:shd w:val="clear" w:color="auto" w:fill="auto"/>
-            <w:noWrap/>
-            <w:vAlign w:val="bottom"/>
-          </w:tcPr>
-          <w:p>
-            <w:pPr>
-              <w:jc w:val="center"/>
-              <w:rPr>
-                <w:rFonts w:ascii="Calibri" w:eastAsia="Times New Roman" w:hAnsi="Calibri" w:cs="Calibri"/>
-                <w:color w:val="000000"/>
-              </w:rPr>
-            </w:pPr>
-          </w:p>
-        </w:tc>
-        <w:tc>
-          <w:tcPr>
-            <w:tcW w:w="787" w:type="dxa"/>
-            <w:tcBorders>
-              <w:top w:val="nil"/>
-              <w:left w:val="nil"/>
-              <w:bottom w:val="single" w:sz="4" w:space="0" w:color="auto"/>
-              <w:right w:val="single" w:sz="4" w:space="0" w:color="auto"/>
-            </w:tcBorders>
-            <w:shd w:val="clear" w:color="auto" w:fill="auto"/>
-            <w:noWrap/>
-            <w:vAlign w:val="bottom"/>
-          </w:tcPr>
-          <w:p>
-            <w:pPr>
-              <w:jc w:val="center"/>
-              <w:rPr>
-                <w:rFonts w:ascii="Calibri" w:eastAsia="Times New Roman" w:hAnsi="Calibri" w:cs="Calibri"/>
-                <w:color w:val="000000"/>
-              </w:rPr>
-            </w:pPr>
-          </w:p>
-        </w:tc>
-        <w:tc>
-          <w:tcPr>
-            <w:tcW w:w="787" w:type="dxa"/>
-            <w:tcBorders>
-              <w:top w:val="nil"/>
-              <w:left w:val="nil"/>
-              <w:bottom w:val="single" w:sz="4" w:space="0" w:color="auto"/>
-              <w:right w:val="single" w:sz="4" w:space="0" w:color="auto"/>
-            </w:tcBorders>
-            <w:shd w:val="clear" w:color="auto" w:fill="auto"/>
-            <w:noWrap/>
-            <w:vAlign w:val="bottom"/>
-          </w:tcPr>
-          <w:p>
-            <w:pPr>
-              <w:jc w:val="center"/>
-              <w:rPr>
-                <w:rFonts w:ascii="Calibri" w:eastAsia="Times New Roman" w:hAnsi="Calibri" w:cs="Calibri"/>
-                <w:color w:val="000000"/>
-              </w:rPr>
-            </w:pPr>
-          </w:p>
-        </w:tc>
-        <w:tc>
-          <w:tcPr>
-            <w:tcW w:w="787" w:type="dxa"/>
-            <w:tcBorders>
-              <w:top w:val="nil"/>
-              <w:left w:val="nil"/>
-              <w:bottom w:val="single" w:sz="4" w:space="0" w:color="auto"/>
-              <w:right w:val="single" w:sz="4" w:space="0" w:color="auto"/>
-            </w:tcBorders>
-            <w:shd w:val="clear" w:color="auto" w:fill="auto"/>
-            <w:noWrap/>
-            <w:vAlign w:val="bottom"/>
-          </w:tcPr>
-          <w:p>
-            <w:pPr>
-              <w:jc w:val="center"/>
-              <w:rPr>
-                <w:rFonts w:ascii="Calibri" w:eastAsia="Times New Roman" w:hAnsi="Calibri" w:cs="Calibri"/>
-                <w:color w:val="000000"/>
-              </w:rPr>
-            </w:pPr>
-          </w:p>
-        </w:tc>
-        <w:tc>
-          <w:tcPr>
-            <w:tcW w:w="787" w:type="dxa"/>
-            <w:tcBorders>
-              <w:top w:val="nil"/>
-              <w:left w:val="nil"/>
-              <w:bottom w:val="single" w:sz="4" w:space="0" w:color="auto"/>
-              <w:right w:val="single" w:sz="4" w:space="0" w:color="auto"/>
-            </w:tcBorders>
-            <w:shd w:val="clear" w:color="auto" w:fill="auto"/>
-            <w:noWrap/>
-            <w:vAlign w:val="bottom"/>
-          </w:tcPr>
-          <w:p>
-            <w:pPr>
-              <w:jc w:val="center"/>
-              <w:rPr>
-                <w:rFonts w:ascii="Calibri" w:eastAsia="Times New Roman" w:hAnsi="Calibri" w:cs="Calibri"/>
-                <w:color w:val="000000"/>
-              </w:rPr>
-            </w:pPr>
-          </w:p>
-        </w:tc>
-        <w:tc>
-          <w:tcPr>
-            <w:tcW w:w="787" w:type="dxa"/>
-            <w:tcBorders>
-              <w:top w:val="nil"/>
-              <w:left w:val="nil"/>
-              <w:bottom w:val="single" w:sz="4" w:space="0" w:color="auto"/>
-              <w:right w:val="single" w:sz="4" w:space="0" w:color="auto"/>
-            </w:tcBorders>
-            <w:shd w:val="clear" w:color="auto" w:fill="auto"/>
-            <w:noWrap/>
-            <w:vAlign w:val="bottom"/>
-          </w:tcPr>
-          <w:p>
-            <w:pPr>
-              <w:jc w:val="center"/>
-              <w:rPr>
-                <w:rFonts w:ascii="Calibri" w:eastAsia="Times New Roman" w:hAnsi="Calibri" w:cs="Calibri"/>
-                <w:color w:val="000000"/>
-              </w:rPr>
-            </w:pPr>
-          </w:p>
-        </w:tc>
-        <w:tc>
-          <w:tcPr>
-            <w:tcW w:w="787" w:type="dxa"/>
-            <w:tcBorders>
-              <w:top w:val="nil"/>
-              <w:left w:val="nil"/>
-              <w:bottom w:val="single" w:sz="4" w:space="0" w:color="auto"/>
-              <w:right w:val="single" w:sz="4" w:space="0" w:color="auto"/>
-            </w:tcBorders>
-            <w:shd w:val="clear" w:color="auto" w:fill="auto"/>
-            <w:noWrap/>
-            <w:vAlign w:val="bottom"/>
-          </w:tcPr>
-          <w:p>
-            <w:pPr>
-              <w:jc w:val="center"/>
-              <w:rPr>
-                <w:rFonts w:ascii="Calibri" w:eastAsia="Times New Roman" w:hAnsi="Calibri" w:cs="Calibri"/>
-                <w:color w:val="000000"/>
-              </w:rPr>
-            </w:pPr>
-          </w:p>
-        </w:tc>
-        <w:tc>
-          <w:tcPr>
-            <w:tcW w:w="787" w:type="dxa"/>
-            <w:tcBorders>
-              <w:top w:val="nil"/>
-              <w:left w:val="nil"/>
-              <w:bottom w:val="single" w:sz="4" w:space="0" w:color="auto"/>
-              <w:right w:val="single" w:sz="4" w:space="0" w:color="auto"/>
-            </w:tcBorders>
-            <w:shd w:val="clear" w:color="auto" w:fill="auto"/>
-            <w:noWrap/>
-            <w:vAlign w:val="bottom"/>
-          </w:tcPr>
-          <w:p>
-            <w:pPr>
-              <w:jc w:val="center"/>
-              <w:rPr>
-                <w:rFonts w:ascii="Calibri" w:eastAsia="Times New Roman" w:hAnsi="Calibri" w:cs="Calibri"/>
-                <w:color w:val="000000"/>
-              </w:rPr>
-            </w:pPr>
-          </w:p>
-        </w:tc>
-        <w:tc>
-          <w:tcPr>
-            <w:tcW w:w="885" w:type="dxa"/>
-            <w:tcBorders>
-              <w:top w:val="nil"/>
-              <w:left w:val="nil"/>
-              <w:bottom w:val="single" w:sz="4" w:space="0" w:color="auto"/>
-              <w:right w:val="single" w:sz="8" w:space="0" w:color="auto"/>
-            </w:tcBorders>
-            <w:shd w:val="clear" w:color="auto" w:fill="auto"/>
-            <w:noWrap/>
-            <w:vAlign w:val="bottom"/>
-          </w:tcPr>
-          <w:p>
-            <w:pPr>
-              <w:jc w:val="center"/>
-              <w:rPr>
-                <w:rFonts w:ascii="Calibri" w:eastAsia="Times New Roman" w:hAnsi="Calibri" w:cs="Calibri"/>
-                <w:color w:val="000000"/>
-              </w:rPr>
-            </w:pPr>
-          </w:p>
-        </w:tc>
-        <w:tc>
-          <w:tcPr>
-            <w:tcW w:w="1559" w:type="dxa"/>
-            <w:tcBorders>
-              <w:top w:val="single" w:sz="4" w:space="0" w:color="auto"/>
-              <w:bottom w:val="single" w:sz="4" w:space="0" w:color="auto"/>
-              <w:right w:val="single" w:sz="4" w:space="0" w:color="auto"/>
-            </w:tcBorders>
-            <w:shd w:val="clear" w:color="auto" w:fill="auto"/>
+            <w:noWrap/>
+          </w:tcPr>
+          <w:p>
+            <w:pPr>
+              <w:jc w:val="center"/>
+              <w:rPr>
+                <w:rFonts w:ascii="Calibri" w:eastAsia="Times New Roman" w:hAnsi="Calibri" w:cs="Calibri"/>
+                <w:color w:val="000000"/>
+              </w:rPr>
+            </w:pPr>
+          </w:p>
+        </w:tc>
+        <w:tc>
+          <w:tcPr>
+            <w:tcW w:w="787" w:type="dxa"/>
+            <w:noWrap/>
+          </w:tcPr>
+          <w:p>
+            <w:pPr>
+              <w:jc w:val="center"/>
+              <w:rPr>
+                <w:rFonts w:ascii="Calibri" w:eastAsia="Times New Roman" w:hAnsi="Calibri" w:cs="Calibri"/>
+                <w:color w:val="000000"/>
+              </w:rPr>
+            </w:pPr>
+          </w:p>
+        </w:tc>
+        <w:tc>
+          <w:tcPr>
+            <w:tcW w:w="787" w:type="dxa"/>
+            <w:noWrap/>
+          </w:tcPr>
+          <w:p>
+            <w:pPr>
+              <w:jc w:val="center"/>
+              <w:rPr>
+                <w:rFonts w:ascii="Calibri" w:eastAsia="Times New Roman" w:hAnsi="Calibri" w:cs="Calibri"/>
+                <w:color w:val="000000"/>
+              </w:rPr>
+            </w:pPr>
+          </w:p>
+        </w:tc>
+        <w:tc>
+          <w:tcPr>
+            <w:tcW w:w="787" w:type="dxa"/>
+            <w:noWrap/>
+          </w:tcPr>
+          <w:p>
+            <w:pPr>
+              <w:jc w:val="center"/>
+              <w:rPr>
+                <w:rFonts w:ascii="Calibri" w:eastAsia="Times New Roman" w:hAnsi="Calibri" w:cs="Calibri"/>
+                <w:color w:val="000000"/>
+              </w:rPr>
+            </w:pPr>
+          </w:p>
+        </w:tc>
+        <w:tc>
+          <w:tcPr>
+            <w:tcW w:w="787" w:type="dxa"/>
+            <w:noWrap/>
+          </w:tcPr>
+          <w:p>
+            <w:pPr>
+              <w:jc w:val="center"/>
+              <w:rPr>
+                <w:rFonts w:ascii="Calibri" w:eastAsia="Times New Roman" w:hAnsi="Calibri" w:cs="Calibri"/>
+                <w:color w:val="000000"/>
+              </w:rPr>
+            </w:pPr>
+          </w:p>
+        </w:tc>
+        <w:tc>
+          <w:tcPr>
+            <w:tcW w:w="787" w:type="dxa"/>
+            <w:noWrap/>
+          </w:tcPr>
+          <w:p>
+            <w:pPr>
+              <w:jc w:val="center"/>
+              <w:rPr>
+                <w:rFonts w:ascii="Calibri" w:eastAsia="Times New Roman" w:hAnsi="Calibri" w:cs="Calibri"/>
+                <w:color w:val="000000"/>
+              </w:rPr>
+            </w:pPr>
+          </w:p>
+        </w:tc>
+        <w:tc>
+          <w:tcPr>
+            <w:tcW w:w="787" w:type="dxa"/>
+            <w:noWrap/>
+          </w:tcPr>
+          <w:p>
+            <w:pPr>
+              <w:jc w:val="center"/>
+              <w:rPr>
+                <w:rFonts w:ascii="Calibri" w:eastAsia="Times New Roman" w:hAnsi="Calibri" w:cs="Calibri"/>
+                <w:color w:val="000000"/>
+              </w:rPr>
+            </w:pPr>
+          </w:p>
+        </w:tc>
+        <w:tc>
+          <w:tcPr>
+            <w:tcW w:w="787" w:type="dxa"/>
+            <w:noWrap/>
+          </w:tcPr>
+          <w:p>
+            <w:pPr>
+              <w:jc w:val="center"/>
+              <w:rPr>
+                <w:rFonts w:ascii="Calibri" w:eastAsia="Times New Roman" w:hAnsi="Calibri" w:cs="Calibri"/>
+                <w:color w:val="000000"/>
+              </w:rPr>
+            </w:pPr>
+            <w:r>
+              <w:sym w:font="Symbol" w:char="F0D6"/>
+            </w:r>
+          </w:p>
+        </w:tc>
+        <w:tc>
+          <w:tcPr>
+            <w:tcW w:w="787" w:type="dxa"/>
+            <w:noWrap/>
+          </w:tcPr>
+          <w:p>
+            <w:pPr>
+              <w:jc w:val="center"/>
+              <w:rPr>
+                <w:rFonts w:ascii="Calibri" w:eastAsia="Times New Roman" w:hAnsi="Calibri" w:cs="Calibri"/>
+                <w:color w:val="000000"/>
+              </w:rPr>
+            </w:pPr>
+          </w:p>
+        </w:tc>
+        <w:tc>
+          <w:tcPr>
+            <w:tcW w:w="743" w:type="dxa"/>
+            <w:noWrap/>
+          </w:tcPr>
+          <w:p>
+            <w:pPr>
+              <w:jc w:val="center"/>
+              <w:rPr>
+                <w:rFonts w:ascii="Calibri" w:eastAsia="Times New Roman" w:hAnsi="Calibri" w:cs="Calibri"/>
+                <w:color w:val="000000"/>
+              </w:rPr>
+            </w:pPr>
+          </w:p>
+        </w:tc>
+        <w:tc>
+          <w:tcPr>
+            <w:tcW w:w="709" w:type="dxa"/>
+          </w:tcPr>
+          <w:p>
+            <w:pPr>
+              <w:rPr>
+                <w:rFonts w:ascii="Times New Roman" w:eastAsia="Times New Roman" w:hAnsi="Times New Roman" w:cs="Times New Roman"/>
+                <w:sz w:val="20"/>
+                <w:szCs w:val="20"/>
+              </w:rPr>
+            </w:pPr>
+          </w:p>
+        </w:tc>
+        <w:tc>
+          <w:tcPr>
+            <w:tcW w:w="714" w:type="dxa"/>
+          </w:tcPr>
+          <w:p>
+            <w:pPr>
+              <w:rPr>
+                <w:rFonts w:ascii="Times New Roman" w:eastAsia="Times New Roman" w:hAnsi="Times New Roman" w:cs="Times New Roman"/>
+                <w:sz w:val="20"/>
+                <w:szCs w:val="20"/>
+              </w:rPr>
+            </w:pPr>
+          </w:p>
+        </w:tc>
+        <w:tc>
+          <w:tcPr>
+            <w:tcW w:w="708" w:type="dxa"/>
+          </w:tcPr>
+          <w:p>
+            <w:pPr>
+              <w:rPr>
+                <w:rFonts w:ascii="Times New Roman" w:eastAsia="Times New Roman" w:hAnsi="Times New Roman" w:cs="Times New Roman"/>
+                <w:sz w:val="20"/>
+                <w:szCs w:val="20"/>
+              </w:rPr>
+            </w:pPr>
+          </w:p>
+        </w:tc>
+        <w:tc>
+          <w:tcPr>
+            <w:tcW w:w="1560" w:type="dxa"/>
           </w:tcPr>
           <w:p>
             <w:pPr>
@@ -1753,15 +1547,7 @@
         <w:tc>
           <w:tcPr>
             <w:tcW w:w="3079" w:type="dxa"/>
-            <w:tcBorders>
-              <w:top w:val="nil"/>
-              <w:left w:val="single" w:sz="8" w:space="0" w:color="auto"/>
-              <w:bottom w:val="single" w:sz="4" w:space="0" w:color="auto"/>
-              <w:right w:val="single" w:sz="8" w:space="0" w:color="auto"/>
-            </w:tcBorders>
-            <w:shd w:val="clear" w:color="auto" w:fill="auto"/>
-            <w:noWrap/>
-            <w:vAlign w:val="bottom"/>
+            <w:noWrap/>
           </w:tcPr>
           <w:p>
             <w:pPr>
@@ -1782,242 +1568,207 @@
         <w:tc>
           <w:tcPr>
             <w:tcW w:w="787" w:type="dxa"/>
-            <w:tcBorders>
-              <w:top w:val="nil"/>
-              <w:left w:val="nil"/>
-              <w:bottom w:val="single" w:sz="4" w:space="0" w:color="auto"/>
-              <w:right w:val="single" w:sz="4" w:space="0" w:color="auto"/>
-            </w:tcBorders>
-            <w:shd w:val="clear" w:color="auto" w:fill="auto"/>
-            <w:noWrap/>
-            <w:vAlign w:val="bottom"/>
-          </w:tcPr>
-          <w:p>
-            <w:pPr>
-              <w:jc w:val="center"/>
-              <w:rPr>
-                <w:rFonts w:ascii="Calibri" w:eastAsia="Times New Roman" w:hAnsi="Calibri" w:cs="Calibri"/>
-                <w:color w:val="000000"/>
-              </w:rPr>
-            </w:pPr>
-          </w:p>
-        </w:tc>
-        <w:tc>
-          <w:tcPr>
-            <w:tcW w:w="787" w:type="dxa"/>
-            <w:tcBorders>
-              <w:top w:val="nil"/>
-              <w:left w:val="nil"/>
-              <w:bottom w:val="single" w:sz="4" w:space="0" w:color="auto"/>
-              <w:right w:val="single" w:sz="4" w:space="0" w:color="auto"/>
-            </w:tcBorders>
-            <w:shd w:val="clear" w:color="auto" w:fill="auto"/>
-            <w:noWrap/>
-            <w:vAlign w:val="bottom"/>
-          </w:tcPr>
-          <w:p>
-            <w:pPr>
-              <w:jc w:val="center"/>
-              <w:rPr>
-                <w:rFonts w:ascii="Calibri" w:eastAsia="Times New Roman" w:hAnsi="Calibri" w:cs="Calibri"/>
-                <w:color w:val="000000"/>
-              </w:rPr>
-            </w:pPr>
-          </w:p>
-        </w:tc>
-        <w:tc>
-          <w:tcPr>
-            <w:tcW w:w="787" w:type="dxa"/>
-            <w:tcBorders>
-              <w:top w:val="nil"/>
-              <w:left w:val="nil"/>
-              <w:bottom w:val="single" w:sz="4" w:space="0" w:color="auto"/>
-              <w:right w:val="single" w:sz="4" w:space="0" w:color="auto"/>
-            </w:tcBorders>
-            <w:shd w:val="clear" w:color="auto" w:fill="auto"/>
-            <w:noWrap/>
-            <w:vAlign w:val="bottom"/>
-          </w:tcPr>
-          <w:p>
-            <w:pPr>
-              <w:jc w:val="center"/>
-              <w:rPr>
-                <w:rFonts w:ascii="Calibri" w:eastAsia="Times New Roman" w:hAnsi="Calibri" w:cs="Calibri"/>
-                <w:color w:val="000000"/>
-              </w:rPr>
-            </w:pPr>
-          </w:p>
-        </w:tc>
-        <w:tc>
-          <w:tcPr>
-            <w:tcW w:w="787" w:type="dxa"/>
-            <w:tcBorders>
-              <w:top w:val="nil"/>
-              <w:left w:val="nil"/>
-              <w:bottom w:val="single" w:sz="4" w:space="0" w:color="auto"/>
-              <w:right w:val="single" w:sz="4" w:space="0" w:color="auto"/>
-            </w:tcBorders>
-            <w:shd w:val="clear" w:color="auto" w:fill="auto"/>
-            <w:noWrap/>
-            <w:vAlign w:val="bottom"/>
-          </w:tcPr>
-          <w:p>
-            <w:pPr>
-              <w:jc w:val="center"/>
-              <w:rPr>
-                <w:rFonts w:ascii="Calibri" w:eastAsia="Times New Roman" w:hAnsi="Calibri" w:cs="Calibri"/>
-                <w:color w:val="000000"/>
-              </w:rPr>
-            </w:pPr>
-          </w:p>
-        </w:tc>
-        <w:tc>
-          <w:tcPr>
-            <w:tcW w:w="787" w:type="dxa"/>
-            <w:tcBorders>
-              <w:top w:val="nil"/>
-              <w:left w:val="nil"/>
-              <w:bottom w:val="single" w:sz="4" w:space="0" w:color="auto"/>
-              <w:right w:val="single" w:sz="4" w:space="0" w:color="auto"/>
-            </w:tcBorders>
-            <w:shd w:val="clear" w:color="auto" w:fill="auto"/>
-            <w:noWrap/>
-            <w:vAlign w:val="bottom"/>
-          </w:tcPr>
-          <w:p>
-            <w:pPr>
-              <w:jc w:val="center"/>
-              <w:rPr>
-                <w:rFonts w:ascii="Calibri" w:eastAsia="Times New Roman" w:hAnsi="Calibri" w:cs="Calibri"/>
-                <w:color w:val="000000"/>
-              </w:rPr>
-            </w:pPr>
-          </w:p>
-        </w:tc>
-        <w:tc>
-          <w:tcPr>
-            <w:tcW w:w="787" w:type="dxa"/>
-            <w:tcBorders>
-              <w:top w:val="nil"/>
-              <w:left w:val="nil"/>
-              <w:bottom w:val="single" w:sz="4" w:space="0" w:color="auto"/>
-              <w:right w:val="single" w:sz="4" w:space="0" w:color="auto"/>
-            </w:tcBorders>
-            <w:shd w:val="clear" w:color="auto" w:fill="auto"/>
-            <w:noWrap/>
-            <w:vAlign w:val="bottom"/>
-          </w:tcPr>
-          <w:p>
-            <w:pPr>
-              <w:jc w:val="center"/>
-              <w:rPr>
-                <w:rFonts w:ascii="Calibri" w:eastAsia="Times New Roman" w:hAnsi="Calibri" w:cs="Calibri"/>
-                <w:color w:val="000000"/>
-              </w:rPr>
-            </w:pPr>
-          </w:p>
-        </w:tc>
-        <w:tc>
-          <w:tcPr>
-            <w:tcW w:w="787" w:type="dxa"/>
-            <w:tcBorders>
-              <w:top w:val="nil"/>
-              <w:left w:val="nil"/>
-              <w:bottom w:val="single" w:sz="4" w:space="0" w:color="auto"/>
-              <w:right w:val="single" w:sz="4" w:space="0" w:color="auto"/>
-            </w:tcBorders>
-            <w:shd w:val="clear" w:color="auto" w:fill="auto"/>
-            <w:noWrap/>
-            <w:vAlign w:val="bottom"/>
-          </w:tcPr>
-          <w:p>
-            <w:pPr>
-              <w:jc w:val="center"/>
-              <w:rPr>
-                <w:rFonts w:ascii="Calibri" w:eastAsia="Times New Roman" w:hAnsi="Calibri" w:cs="Calibri"/>
-                <w:color w:val="000000"/>
-              </w:rPr>
-            </w:pPr>
-          </w:p>
-        </w:tc>
-        <w:tc>
-          <w:tcPr>
-            <w:tcW w:w="787" w:type="dxa"/>
-            <w:tcBorders>
-              <w:top w:val="nil"/>
-              <w:left w:val="nil"/>
-              <w:bottom w:val="single" w:sz="4" w:space="0" w:color="auto"/>
-              <w:right w:val="single" w:sz="4" w:space="0" w:color="auto"/>
-            </w:tcBorders>
-            <w:shd w:val="clear" w:color="auto" w:fill="auto"/>
-            <w:noWrap/>
-            <w:vAlign w:val="bottom"/>
-          </w:tcPr>
-          <w:p>
-            <w:pPr>
-              <w:jc w:val="center"/>
-              <w:rPr>
-                <w:rFonts w:ascii="Calibri" w:eastAsia="Times New Roman" w:hAnsi="Calibri" w:cs="Calibri"/>
-                <w:color w:val="000000"/>
-              </w:rPr>
-            </w:pPr>
-          </w:p>
-        </w:tc>
-        <w:tc>
-          <w:tcPr>
-            <w:tcW w:w="787" w:type="dxa"/>
-            <w:tcBorders>
-              <w:top w:val="nil"/>
-              <w:left w:val="nil"/>
-              <w:bottom w:val="single" w:sz="4" w:space="0" w:color="auto"/>
-              <w:right w:val="single" w:sz="4" w:space="0" w:color="auto"/>
-            </w:tcBorders>
-            <w:shd w:val="clear" w:color="auto" w:fill="auto"/>
-            <w:noWrap/>
-            <w:vAlign w:val="bottom"/>
-          </w:tcPr>
-          <w:p>
-            <w:pPr>
-              <w:jc w:val="center"/>
-              <w:rPr>
-                <w:rFonts w:ascii="Calibri" w:eastAsia="Times New Roman" w:hAnsi="Calibri" w:cs="Calibri"/>
-                <w:color w:val="000000"/>
-              </w:rPr>
-            </w:pPr>
-          </w:p>
-        </w:tc>
-        <w:tc>
-          <w:tcPr>
-            <w:tcW w:w="885" w:type="dxa"/>
-            <w:tcBorders>
-              <w:top w:val="nil"/>
-              <w:left w:val="nil"/>
-              <w:bottom w:val="single" w:sz="4" w:space="0" w:color="auto"/>
-              <w:right w:val="single" w:sz="8" w:space="0" w:color="auto"/>
-            </w:tcBorders>
-            <w:shd w:val="clear" w:color="auto" w:fill="auto"/>
-            <w:noWrap/>
-            <w:vAlign w:val="bottom"/>
-          </w:tcPr>
-          <w:p>
-            <w:pPr>
-              <w:jc w:val="center"/>
-              <w:rPr>
-                <w:rFonts w:ascii="Calibri" w:eastAsia="Times New Roman" w:hAnsi="Calibri" w:cs="Calibri"/>
-                <w:color w:val="000000"/>
-              </w:rPr>
-            </w:pPr>
-          </w:p>
-        </w:tc>
-        <w:tc>
-          <w:tcPr>
-            <w:tcW w:w="1559" w:type="dxa"/>
-            <w:tcBorders>
-              <w:top w:val="single" w:sz="4" w:space="0" w:color="auto"/>
-              <w:bottom w:val="single" w:sz="4" w:space="0" w:color="auto"/>
-              <w:right w:val="single" w:sz="4" w:space="0" w:color="auto"/>
-            </w:tcBorders>
-            <w:shd w:val="clear" w:color="auto" w:fill="auto"/>
+            <w:noWrap/>
+          </w:tcPr>
+          <w:p>
+            <w:pPr>
+              <w:jc w:val="center"/>
+              <w:rPr>
+                <w:rFonts w:ascii="Calibri" w:eastAsia="Times New Roman" w:hAnsi="Calibri" w:cs="Calibri"/>
+                <w:color w:val="000000"/>
+              </w:rPr>
+            </w:pPr>
+          </w:p>
+        </w:tc>
+        <w:tc>
+          <w:tcPr>
+            <w:tcW w:w="787" w:type="dxa"/>
+            <w:noWrap/>
+          </w:tcPr>
+          <w:p>
+            <w:pPr>
+              <w:jc w:val="center"/>
+              <w:rPr>
+                <w:rFonts w:ascii="Calibri" w:eastAsia="Times New Roman" w:hAnsi="Calibri" w:cs="Calibri"/>
+                <w:color w:val="000000"/>
+              </w:rPr>
+            </w:pPr>
+          </w:p>
+        </w:tc>
+        <w:tc>
+          <w:tcPr>
+            <w:tcW w:w="787" w:type="dxa"/>
+            <w:noWrap/>
+          </w:tcPr>
+          <w:p>
+            <w:pPr>
+              <w:jc w:val="center"/>
+              <w:rPr>
+                <w:rFonts w:ascii="Calibri" w:eastAsia="Times New Roman" w:hAnsi="Calibri" w:cs="Calibri"/>
+                <w:color w:val="000000"/>
+              </w:rPr>
+            </w:pPr>
+          </w:p>
+        </w:tc>
+        <w:tc>
+          <w:tcPr>
+            <w:tcW w:w="787" w:type="dxa"/>
+            <w:noWrap/>
+          </w:tcPr>
+          <w:p>
+            <w:pPr>
+              <w:jc w:val="center"/>
+              <w:rPr>
+                <w:rFonts w:ascii="Calibri" w:eastAsia="Times New Roman" w:hAnsi="Calibri" w:cs="Calibri"/>
+                <w:color w:val="000000"/>
+              </w:rPr>
+            </w:pPr>
+          </w:p>
+        </w:tc>
+        <w:tc>
+          <w:tcPr>
+            <w:tcW w:w="787" w:type="dxa"/>
+            <w:noWrap/>
+          </w:tcPr>
+          <w:p>
+            <w:pPr>
+              <w:jc w:val="center"/>
+              <w:rPr>
+                <w:rFonts w:ascii="Calibri" w:eastAsia="Times New Roman" w:hAnsi="Calibri" w:cs="Calibri"/>
+                <w:color w:val="000000"/>
+              </w:rPr>
+            </w:pPr>
+          </w:p>
+        </w:tc>
+        <w:tc>
+          <w:tcPr>
+            <w:tcW w:w="787" w:type="dxa"/>
+            <w:noWrap/>
+          </w:tcPr>
+          <w:p>
+            <w:pPr>
+              <w:jc w:val="center"/>
+              <w:rPr>
+                <w:rFonts w:ascii="Calibri" w:eastAsia="Times New Roman" w:hAnsi="Calibri" w:cs="Calibri"/>
+                <w:color w:val="000000"/>
+              </w:rPr>
+            </w:pPr>
+          </w:p>
+        </w:tc>
+        <w:tc>
+          <w:tcPr>
+            <w:tcW w:w="787" w:type="dxa"/>
+            <w:noWrap/>
+          </w:tcPr>
+          <w:p>
+            <w:pPr>
+              <w:jc w:val="center"/>
+              <w:rPr>
+                <w:rFonts w:ascii="Calibri" w:eastAsia="Times New Roman" w:hAnsi="Calibri" w:cs="Calibri"/>
+                <w:color w:val="000000"/>
+              </w:rPr>
+            </w:pPr>
+            <w:r>
+              <w:sym w:font="Symbol" w:char="F0D6"/>
+            </w:r>
+          </w:p>
+        </w:tc>
+        <w:tc>
+          <w:tcPr>
+            <w:tcW w:w="787" w:type="dxa"/>
+            <w:noWrap/>
+          </w:tcPr>
+          <w:p>
+            <w:pPr>
+              <w:jc w:val="center"/>
+              <w:rPr>
+                <w:rFonts w:ascii="Calibri" w:eastAsia="Times New Roman" w:hAnsi="Calibri" w:cs="Calibri"/>
+                <w:color w:val="000000"/>
+              </w:rPr>
+            </w:pPr>
+            <w:r>
+              <w:sym w:font="Symbol" w:char="F0D6"/>
+            </w:r>
+          </w:p>
+        </w:tc>
+        <w:tc>
+          <w:tcPr>
+            <w:tcW w:w="787" w:type="dxa"/>
+            <w:noWrap/>
+          </w:tcPr>
+          <w:p>
+            <w:pPr>
+              <w:jc w:val="center"/>
+              <w:rPr>
+                <w:rFonts w:ascii="Calibri" w:eastAsia="Times New Roman" w:hAnsi="Calibri" w:cs="Calibri"/>
+                <w:color w:val="000000"/>
+              </w:rPr>
+            </w:pPr>
+            <w:r>
+              <w:sym w:font="Symbol" w:char="F0D6"/>
+            </w:r>
+          </w:p>
+        </w:tc>
+        <w:tc>
+          <w:tcPr>
+            <w:tcW w:w="743" w:type="dxa"/>
+            <w:noWrap/>
+          </w:tcPr>
+          <w:p>
+            <w:pPr>
+              <w:jc w:val="center"/>
+              <w:rPr>
+                <w:rFonts w:ascii="Calibri" w:eastAsia="Times New Roman" w:hAnsi="Calibri" w:cs="Calibri"/>
+                <w:color w:val="000000"/>
+              </w:rPr>
+            </w:pPr>
+          </w:p>
+        </w:tc>
+        <w:tc>
+          <w:tcPr>
+            <w:tcW w:w="709" w:type="dxa"/>
+          </w:tcPr>
+          <w:p>
+            <w:pPr>
+              <w:rPr>
+                <w:rFonts w:ascii="Times New Roman" w:eastAsia="Times New Roman" w:hAnsi="Times New Roman" w:cs="Times New Roman"/>
+                <w:sz w:val="20"/>
+                <w:szCs w:val="20"/>
+              </w:rPr>
+            </w:pPr>
+          </w:p>
+        </w:tc>
+        <w:tc>
+          <w:tcPr>
+            <w:tcW w:w="714" w:type="dxa"/>
+          </w:tcPr>
+          <w:p>
+            <w:pPr>
+              <w:rPr>
+                <w:rFonts w:ascii="Times New Roman" w:eastAsia="Times New Roman" w:hAnsi="Times New Roman" w:cs="Times New Roman"/>
+                <w:sz w:val="20"/>
+                <w:szCs w:val="20"/>
+              </w:rPr>
+            </w:pPr>
+          </w:p>
+        </w:tc>
+        <w:tc>
+          <w:tcPr>
+            <w:tcW w:w="708" w:type="dxa"/>
+          </w:tcPr>
+          <w:p>
+            <w:pPr>
+              <w:rPr>
+                <w:rFonts w:ascii="Times New Roman" w:eastAsia="Times New Roman" w:hAnsi="Times New Roman" w:cs="Times New Roman"/>
+                <w:sz w:val="20"/>
+                <w:szCs w:val="20"/>
+              </w:rPr>
+            </w:pPr>
+          </w:p>
+        </w:tc>
+        <w:tc>
+          <w:tcPr>
+            <w:tcW w:w="1560" w:type="dxa"/>
           </w:tcPr>
           <w:p>
             <w:pPr>
@@ -2041,21 +1792,13 @@
       <w:tr>
         <w:trPr>
           <w:gridAfter w:val="1"/>
-          <w:wAfter w:w="1559" w:type="dxa"/>
+          <w:wAfter w:w="1560" w:type="dxa"/>
           <w:trHeight w:val="531"/>
         </w:trPr>
         <w:tc>
           <w:tcPr>
             <w:tcW w:w="3079" w:type="dxa"/>
-            <w:tcBorders>
-              <w:top w:val="single" w:sz="8" w:space="0" w:color="auto"/>
-              <w:left w:val="single" w:sz="8" w:space="0" w:color="auto"/>
-              <w:bottom w:val="single" w:sz="8" w:space="0" w:color="auto"/>
-              <w:right w:val="single" w:sz="8" w:space="0" w:color="auto"/>
-            </w:tcBorders>
-            <w:shd w:val="clear" w:color="auto" w:fill="auto"/>
-            <w:noWrap/>
-            <w:vAlign w:val="bottom"/>
+            <w:noWrap/>
             <w:hideMark/>
           </w:tcPr>
           <w:p>
@@ -2077,15 +1820,7 @@
         <w:tc>
           <w:tcPr>
             <w:tcW w:w="787" w:type="dxa"/>
-            <w:tcBorders>
-              <w:top w:val="single" w:sz="8" w:space="0" w:color="auto"/>
-              <w:left w:val="nil"/>
-              <w:bottom w:val="single" w:sz="8" w:space="0" w:color="auto"/>
-              <w:right w:val="single" w:sz="4" w:space="0" w:color="auto"/>
-            </w:tcBorders>
-            <w:shd w:val="clear" w:color="auto" w:fill="auto"/>
-            <w:noWrap/>
-            <w:vAlign w:val="bottom"/>
+            <w:noWrap/>
             <w:hideMark/>
           </w:tcPr>
           <w:p>
@@ -2114,15 +1849,7 @@
         <w:tc>
           <w:tcPr>
             <w:tcW w:w="787" w:type="dxa"/>
-            <w:tcBorders>
-              <w:top w:val="single" w:sz="8" w:space="0" w:color="auto"/>
-              <w:left w:val="nil"/>
-              <w:bottom w:val="single" w:sz="8" w:space="0" w:color="auto"/>
-              <w:right w:val="single" w:sz="4" w:space="0" w:color="auto"/>
-            </w:tcBorders>
-            <w:shd w:val="clear" w:color="auto" w:fill="auto"/>
-            <w:noWrap/>
-            <w:vAlign w:val="bottom"/>
+            <w:noWrap/>
             <w:hideMark/>
           </w:tcPr>
           <w:p>
@@ -2151,15 +1878,7 @@
         <w:tc>
           <w:tcPr>
             <w:tcW w:w="787" w:type="dxa"/>
-            <w:tcBorders>
-              <w:top w:val="single" w:sz="8" w:space="0" w:color="auto"/>
-              <w:left w:val="nil"/>
-              <w:bottom w:val="single" w:sz="8" w:space="0" w:color="auto"/>
-              <w:right w:val="single" w:sz="4" w:space="0" w:color="auto"/>
-            </w:tcBorders>
-            <w:shd w:val="clear" w:color="auto" w:fill="auto"/>
-            <w:noWrap/>
-            <w:vAlign w:val="bottom"/>
+            <w:noWrap/>
             <w:hideMark/>
           </w:tcPr>
           <w:p>
@@ -2188,15 +1907,7 @@
         <w:tc>
           <w:tcPr>
             <w:tcW w:w="787" w:type="dxa"/>
-            <w:tcBorders>
-              <w:top w:val="single" w:sz="8" w:space="0" w:color="auto"/>
-              <w:left w:val="nil"/>
-              <w:bottom w:val="single" w:sz="8" w:space="0" w:color="auto"/>
-              <w:right w:val="single" w:sz="4" w:space="0" w:color="auto"/>
-            </w:tcBorders>
-            <w:shd w:val="clear" w:color="auto" w:fill="auto"/>
-            <w:noWrap/>
-            <w:vAlign w:val="bottom"/>
+            <w:noWrap/>
             <w:hideMark/>
           </w:tcPr>
           <w:p>
@@ -2225,15 +1936,7 @@
         <w:tc>
           <w:tcPr>
             <w:tcW w:w="787" w:type="dxa"/>
-            <w:tcBorders>
-              <w:top w:val="single" w:sz="8" w:space="0" w:color="auto"/>
-              <w:left w:val="nil"/>
-              <w:bottom w:val="single" w:sz="8" w:space="0" w:color="auto"/>
-              <w:right w:val="single" w:sz="4" w:space="0" w:color="auto"/>
-            </w:tcBorders>
-            <w:shd w:val="clear" w:color="auto" w:fill="auto"/>
-            <w:noWrap/>
-            <w:vAlign w:val="bottom"/>
+            <w:noWrap/>
             <w:hideMark/>
           </w:tcPr>
           <w:p>
@@ -2262,15 +1965,7 @@
         <w:tc>
           <w:tcPr>
             <w:tcW w:w="787" w:type="dxa"/>
-            <w:tcBorders>
-              <w:top w:val="single" w:sz="8" w:space="0" w:color="auto"/>
-              <w:left w:val="nil"/>
-              <w:bottom w:val="single" w:sz="8" w:space="0" w:color="auto"/>
-              <w:right w:val="single" w:sz="4" w:space="0" w:color="auto"/>
-            </w:tcBorders>
-            <w:shd w:val="clear" w:color="auto" w:fill="auto"/>
-            <w:noWrap/>
-            <w:vAlign w:val="bottom"/>
+            <w:noWrap/>
             <w:hideMark/>
           </w:tcPr>
           <w:p>
@@ -2299,15 +1994,7 @@
         <w:tc>
           <w:tcPr>
             <w:tcW w:w="787" w:type="dxa"/>
-            <w:tcBorders>
-              <w:top w:val="single" w:sz="8" w:space="0" w:color="auto"/>
-              <w:left w:val="nil"/>
-              <w:bottom w:val="single" w:sz="8" w:space="0" w:color="auto"/>
-              <w:right w:val="single" w:sz="4" w:space="0" w:color="auto"/>
-            </w:tcBorders>
-            <w:shd w:val="clear" w:color="auto" w:fill="auto"/>
-            <w:noWrap/>
-            <w:vAlign w:val="bottom"/>
+            <w:noWrap/>
             <w:hideMark/>
           </w:tcPr>
           <w:p>
@@ -2336,15 +2023,7 @@
         <w:tc>
           <w:tcPr>
             <w:tcW w:w="787" w:type="dxa"/>
-            <w:tcBorders>
-              <w:top w:val="single" w:sz="8" w:space="0" w:color="auto"/>
-              <w:left w:val="nil"/>
-              <w:bottom w:val="single" w:sz="8" w:space="0" w:color="auto"/>
-              <w:right w:val="single" w:sz="4" w:space="0" w:color="auto"/>
-            </w:tcBorders>
-            <w:shd w:val="clear" w:color="auto" w:fill="auto"/>
-            <w:noWrap/>
-            <w:vAlign w:val="bottom"/>
+            <w:noWrap/>
             <w:hideMark/>
           </w:tcPr>
           <w:p>
@@ -2373,15 +2052,7 @@
         <w:tc>
           <w:tcPr>
             <w:tcW w:w="787" w:type="dxa"/>
-            <w:tcBorders>
-              <w:top w:val="single" w:sz="8" w:space="0" w:color="auto"/>
-              <w:left w:val="nil"/>
-              <w:bottom w:val="single" w:sz="8" w:space="0" w:color="auto"/>
-              <w:right w:val="single" w:sz="4" w:space="0" w:color="auto"/>
-            </w:tcBorders>
-            <w:shd w:val="clear" w:color="auto" w:fill="auto"/>
-            <w:noWrap/>
-            <w:vAlign w:val="bottom"/>
+            <w:noWrap/>
             <w:hideMark/>
           </w:tcPr>
           <w:p>
@@ -2402,16 +2073,8 @@
         </w:tc>
         <w:tc>
           <w:tcPr>
-            <w:tcW w:w="885" w:type="dxa"/>
-            <w:tcBorders>
-              <w:top w:val="single" w:sz="8" w:space="0" w:color="auto"/>
-              <w:left w:val="nil"/>
-              <w:bottom w:val="single" w:sz="8" w:space="0" w:color="auto"/>
-              <w:right w:val="single" w:sz="8" w:space="0" w:color="auto"/>
-            </w:tcBorders>
-            <w:shd w:val="clear" w:color="auto" w:fill="auto"/>
-            <w:noWrap/>
-            <w:vAlign w:val="bottom"/>
+            <w:tcW w:w="743" w:type="dxa"/>
+            <w:noWrap/>
             <w:hideMark/>
           </w:tcPr>
           <w:p>
@@ -2428,13 +2091,45 @@
               </w:rPr>
               <w:t> </w:t>
             </w:r>
-            <w:r>
-              <w:rPr>
-                <w:rFonts w:ascii="Calibri" w:eastAsia="Times New Roman" w:hAnsi="Calibri" w:cs="Calibri"/>
-                <w:color w:val="000000"/>
-              </w:rPr>
-              <w:t>N/A</w:t>
-            </w:r>
+          </w:p>
+        </w:tc>
+        <w:tc>
+          <w:tcPr>
+            <w:tcW w:w="709" w:type="dxa"/>
+          </w:tcPr>
+          <w:p>
+            <w:pPr>
+              <w:rPr>
+                <w:rFonts w:ascii="Calibri" w:eastAsia="Times New Roman" w:hAnsi="Calibri" w:cs="Calibri"/>
+                <w:color w:val="000000"/>
+              </w:rPr>
+            </w:pPr>
+          </w:p>
+        </w:tc>
+        <w:tc>
+          <w:tcPr>
+            <w:tcW w:w="714" w:type="dxa"/>
+          </w:tcPr>
+          <w:p>
+            <w:pPr>
+              <w:rPr>
+                <w:rFonts w:ascii="Calibri" w:eastAsia="Times New Roman" w:hAnsi="Calibri" w:cs="Calibri"/>
+                <w:color w:val="000000"/>
+              </w:rPr>
+            </w:pPr>
+          </w:p>
+        </w:tc>
+        <w:tc>
+          <w:tcPr>
+            <w:tcW w:w="708" w:type="dxa"/>
+          </w:tcPr>
+          <w:p>
+            <w:pPr>
+              <w:rPr>
+                <w:rFonts w:ascii="Calibri" w:eastAsia="Times New Roman" w:hAnsi="Calibri" w:cs="Calibri"/>
+                <w:color w:val="000000"/>
+              </w:rPr>
+            </w:pPr>
           </w:p>
         </w:tc>
       </w:tr>
@@ -2539,6 +2234,35 @@
         <w:t>T10.</w:t>
       </w:r>
     </w:p>
+    <w:p>
+      <w:r>
+        <w:tab/>
+        <w:t>T11.</w:t>
+      </w:r>
+    </w:p>
+    <w:p>
+      <w:r>
+        <w:tab/>
+        <w:t>T12.</w:t>
+      </w:r>
+    </w:p>
+    <w:p>
+      <w:r>
+        <w:tab/>
+        <w:t>T13.</w:t>
+      </w:r>
+    </w:p>
+    <w:p>
+      <w:r>
+        <w:tab/>
+      </w:r>
+    </w:p>
+    <w:p>
+      <w:r>
+        <w:br w:type="page"/>
+      </w:r>
+    </w:p>
+    <w:p/>
     <w:p>
       <w:r>
         <w:t>Notes:</w:t>
@@ -2553,10 +2277,7 @@
         </w:numPr>
       </w:pPr>
       <w:r>
-        <w:t>This form should be used by the groups filled all together and signed by all members, as an evidence of agreement</w:t>
-      </w:r>
-      <w:r>
-        <w:t>.</w:t>
+        <w:t>This form should be used by the groups filled all together and signed by all members, as an evidence of agreement.</w:t>
       </w:r>
     </w:p>
     <w:p>
@@ -2607,7 +2328,15 @@
         <w:t xml:space="preserve">the % of the work done; </w:t>
       </w:r>
       <w:r>
-        <w:t xml:space="preserve">(e.g. </w:t>
+        <w:t>(</w:t>
+      </w:r>
+      <w:proofErr w:type="gramStart"/>
+      <w:r>
+        <w:t>e.g.</w:t>
+      </w:r>
+      <w:proofErr w:type="gramEnd"/>
+      <w:r>
+        <w:t xml:space="preserve"> </w:t>
       </w:r>
       <w:r>
         <w:t xml:space="preserve">100% </w:t>
@@ -3437,6 +3166,22 @@
       <w:szCs w:val="32"/>
     </w:rPr>
   </w:style>
+  <w:style w:type="table" w:styleId="TableGrid">
+    <w:name w:val="Table Grid"/>
+    <w:basedOn w:val="TableNormal"/>
+    <w:uiPriority w:val="39"/>
+    <w:rsid w:val="00825788"/>
+    <w:tblPr>
+      <w:tblBorders>
+        <w:top w:val="single" w:sz="4" w:space="0" w:color="auto"/>
+        <w:left w:val="single" w:sz="4" w:space="0" w:color="auto"/>
+        <w:bottom w:val="single" w:sz="4" w:space="0" w:color="auto"/>
+        <w:right w:val="single" w:sz="4" w:space="0" w:color="auto"/>
+        <w:insideH w:val="single" w:sz="4" w:space="0" w:color="auto"/>
+        <w:insideV w:val="single" w:sz="4" w:space="0" w:color="auto"/>
+      </w:tblBorders>
+    </w:tblPr>
+  </w:style>
 </w:styles>
 </file>
 

</xml_diff>

<commit_message>
Sprint 3 Latest Version
</commit_message>
<xml_diff>
--- a/Sprint 3/Task Delivery Form Sprint 3.docx
+++ b/Sprint 3/Task Delivery Form Sprint 3.docx
@@ -819,17 +819,8 @@
                 <w:rFonts w:ascii="Calibri" w:eastAsia="Times New Roman" w:hAnsi="Calibri" w:cs="Calibri"/>
                 <w:color w:val="000000"/>
               </w:rPr>
-              <w:t xml:space="preserve">Kamil </w:t>
-            </w:r>
-            <w:proofErr w:type="spellStart"/>
-            <w:r>
-              <w:rPr>
-                <w:rFonts w:ascii="Calibri" w:eastAsia="Times New Roman" w:hAnsi="Calibri" w:cs="Calibri"/>
-                <w:color w:val="000000"/>
-              </w:rPr>
-              <w:t>Lukomski</w:t>
-            </w:r>
-            <w:proofErr w:type="spellEnd"/>
+              <w:t>Kamil Lukomski</w:t>
+            </w:r>
           </w:p>
         </w:tc>
         <w:tc>
@@ -1058,18 +1049,8 @@
                 <w:sz w:val="20"/>
                 <w:szCs w:val="20"/>
               </w:rPr>
-              <w:t xml:space="preserve">Kamil </w:t>
-            </w:r>
-            <w:proofErr w:type="spellStart"/>
-            <w:r>
-              <w:rPr>
-                <w:rFonts w:ascii="Times New Roman" w:eastAsia="Times New Roman" w:hAnsi="Times New Roman" w:cs="Times New Roman"/>
-                <w:sz w:val="20"/>
-                <w:szCs w:val="20"/>
-              </w:rPr>
-              <w:t>Lukomski</w:t>
-            </w:r>
-            <w:proofErr w:type="spellEnd"/>
+              <w:t>Kamil Lukomski</w:t>
+            </w:r>
           </w:p>
         </w:tc>
       </w:tr>
@@ -1537,6 +1518,14 @@
                 <w:szCs w:val="20"/>
               </w:rPr>
             </w:pPr>
+            <w:r>
+              <w:rPr>
+                <w:rFonts w:ascii="Times New Roman" w:eastAsia="Times New Roman" w:hAnsi="Times New Roman" w:cs="Times New Roman"/>
+                <w:sz w:val="20"/>
+                <w:szCs w:val="20"/>
+              </w:rPr>
+              <w:t>Finlay Horsley</w:t>
+            </w:r>
           </w:p>
         </w:tc>
       </w:tr>
@@ -2328,15 +2317,7 @@
         <w:t xml:space="preserve">the % of the work done; </w:t>
       </w:r>
       <w:r>
-        <w:t>(</w:t>
-      </w:r>
-      <w:proofErr w:type="gramStart"/>
-      <w:r>
-        <w:t>e.g.</w:t>
-      </w:r>
-      <w:proofErr w:type="gramEnd"/>
-      <w:r>
-        <w:t xml:space="preserve"> </w:t>
+        <w:t xml:space="preserve">(e.g. </w:t>
       </w:r>
       <w:r>
         <w:t xml:space="preserve">100% </w:t>

</xml_diff>